<commit_message>
update Generics, JDBC, syntax, basics
</commit_message>
<xml_diff>
--- a/Generics.docx
+++ b/Generics.docx
@@ -1,6 +1,6 @@
 
 <file path=word/document.xml><?xml version="1.0" encoding="utf-8"?>
-<w:document xmlns:wpc="http://schemas.microsoft.com/office/word/2010/wordprocessingCanvas" xmlns:cx="http://schemas.microsoft.com/office/drawing/2014/chartex" xmlns:cx1="http://schemas.microsoft.com/office/drawing/2015/9/8/chartex" xmlns:cx2="http://schemas.microsoft.com/office/drawing/2015/10/21/chartex" xmlns:cx3="http://schemas.microsoft.com/office/drawing/2016/5/9/chartex" xmlns:cx4="http://schemas.microsoft.com/office/drawing/2016/5/10/chartex" xmlns:cx5="http://schemas.microsoft.com/office/drawing/2016/5/11/chartex" xmlns:cx6="http://schemas.microsoft.com/office/drawing/2016/5/12/chartex" xmlns:cx7="http://schemas.microsoft.com/office/drawing/2016/5/13/chartex" xmlns:cx8="http://schemas.microsoft.com/office/drawing/2016/5/14/chartex" xmlns:mc="http://schemas.openxmlformats.org/markup-compatibility/2006" xmlns:aink="http://schemas.microsoft.com/office/drawing/2016/ink" xmlns:am3d="http://schemas.microsoft.com/office/drawing/2017/model3d" xmlns:o="urn:schemas-microsoft-com:office:office" xmlns:r="http://schemas.openxmlformats.org/officeDocument/2006/relationships" xmlns:m="http://schemas.openxmlformats.org/officeDocument/2006/math" xmlns:v="urn:schemas-microsoft-com:vml" xmlns:wp14="http://schemas.microsoft.com/office/word/2010/wordprocessingDrawing" xmlns:wp="http://schemas.openxmlformats.org/drawingml/2006/wordprocessingDrawing" xmlns:w10="urn:schemas-microsoft-com:office:word" xmlns:w="http://schemas.openxmlformats.org/wordprocessingml/2006/main" xmlns:w14="http://schemas.microsoft.com/office/word/2010/wordml" xmlns:w15="http://schemas.microsoft.com/office/word/2012/wordml" xmlns:w16cex="http://schemas.microsoft.com/office/word/2018/wordml/cex" xmlns:w16cid="http://schemas.microsoft.com/office/word/2016/wordml/cid" xmlns:w16="http://schemas.microsoft.com/office/word/2018/wordml" xmlns:w16sdtdh="http://schemas.microsoft.com/office/word/2020/wordml/sdtdatahash" xmlns:w16se="http://schemas.microsoft.com/office/word/2015/wordml/symex" xmlns:wpg="http://schemas.microsoft.com/office/word/2010/wordprocessingGroup" xmlns:wpi="http://schemas.microsoft.com/office/word/2010/wordprocessingInk" xmlns:wne="http://schemas.microsoft.com/office/word/2006/wordml" xmlns:wps="http://schemas.microsoft.com/office/word/2010/wordprocessingShape" mc:Ignorable="w14 w15 w16se w16cid w16 w16cex w16sdtdh wp14">
+<w:document xmlns:wpc="http://schemas.microsoft.com/office/word/2010/wordprocessingCanvas" xmlns:cx="http://schemas.microsoft.com/office/drawing/2014/chartex" xmlns:mc="http://schemas.openxmlformats.org/markup-compatibility/2006" xmlns:o="urn:schemas-microsoft-com:office:office" xmlns:r="http://schemas.openxmlformats.org/officeDocument/2006/relationships" xmlns:m="http://schemas.openxmlformats.org/officeDocument/2006/math" xmlns:v="urn:schemas-microsoft-com:vml" xmlns:wp14="http://schemas.microsoft.com/office/word/2010/wordprocessingDrawing" xmlns:wp="http://schemas.openxmlformats.org/drawingml/2006/wordprocessingDrawing" xmlns:w10="urn:schemas-microsoft-com:office:word" xmlns:w="http://schemas.openxmlformats.org/wordprocessingml/2006/main" xmlns:w14="http://schemas.microsoft.com/office/word/2010/wordml" xmlns:w15="http://schemas.microsoft.com/office/word/2012/wordml" xmlns:w16se="http://schemas.microsoft.com/office/word/2015/wordml/symex" xmlns:wpg="http://schemas.microsoft.com/office/word/2010/wordprocessingGroup" xmlns:wpi="http://schemas.microsoft.com/office/word/2010/wordprocessingInk" xmlns:wne="http://schemas.microsoft.com/office/word/2006/wordml" xmlns:wps="http://schemas.microsoft.com/office/word/2010/wordprocessingShape" mc:Ignorable="w14 w15 w16se wp14">
   <w:body>
     <w:p>
       <w:pPr>
@@ -205,7 +205,7 @@
     </w:p>
     <w:p>
       <w:pPr>
-        <w:pStyle w:val="a3"/>
+        <w:pStyle w:val="ListParagraph"/>
         <w:numPr>
           <w:ilvl w:val="0"/>
           <w:numId w:val="1"/>
@@ -275,25 +275,14 @@
         </w:rPr>
         <w:t xml:space="preserve"> </w:t>
       </w:r>
-      <w:proofErr w:type="gramStart"/>
-      <w:r>
-        <w:rPr>
-          <w:rFonts w:ascii="Times New Roman" w:hAnsi="Times New Roman" w:cs="Times New Roman"/>
-          <w:sz w:val="28"/>
-          <w:szCs w:val="28"/>
-          <w:lang w:val="en-US"/>
-        </w:rPr>
-        <w:t>Gen&lt;</w:t>
-      </w:r>
-      <w:proofErr w:type="gramEnd"/>
-      <w:r>
-        <w:rPr>
-          <w:rFonts w:ascii="Times New Roman" w:hAnsi="Times New Roman" w:cs="Times New Roman"/>
-          <w:sz w:val="28"/>
-          <w:szCs w:val="28"/>
-          <w:lang w:val="en-US"/>
-        </w:rPr>
-        <w:t xml:space="preserve">Integer&gt; </w:t>
+      <w:r>
+        <w:rPr>
+          <w:rFonts w:ascii="Times New Roman" w:hAnsi="Times New Roman" w:cs="Times New Roman"/>
+          <w:sz w:val="28"/>
+          <w:szCs w:val="28"/>
+          <w:lang w:val="en-US"/>
+        </w:rPr>
+        <w:t xml:space="preserve">Gen&lt;Integer&gt; </w:t>
       </w:r>
       <w:r>
         <w:rPr>
@@ -342,7 +331,7 @@
     </w:p>
     <w:p>
       <w:pPr>
-        <w:pStyle w:val="a3"/>
+        <w:pStyle w:val="ListParagraph"/>
         <w:numPr>
           <w:ilvl w:val="0"/>
           <w:numId w:val="1"/>
@@ -381,7 +370,7 @@
     </w:p>
     <w:p>
       <w:pPr>
-        <w:pStyle w:val="a3"/>
+        <w:pStyle w:val="ListParagraph"/>
         <w:numPr>
           <w:ilvl w:val="0"/>
           <w:numId w:val="1"/>
@@ -606,24 +595,15 @@
           <w:rFonts w:ascii="Times New Roman" w:hAnsi="Times New Roman" w:cs="Times New Roman"/>
           <w:sz w:val="28"/>
           <w:szCs w:val="28"/>
-          <w:lang w:val="en-US"/>
-        </w:rPr>
-      </w:pPr>
-      <w:r>
-        <w:rPr>
-          <w:rFonts w:ascii="Times New Roman" w:hAnsi="Times New Roman" w:cs="Times New Roman"/>
-          <w:sz w:val="28"/>
-          <w:szCs w:val="28"/>
-        </w:rPr>
-        <w:t>Обобщения действуют только со ссылочными типами.</w:t>
-      </w:r>
-      <w:r>
-        <w:rPr>
-          <w:rFonts w:ascii="Times New Roman" w:hAnsi="Times New Roman" w:cs="Times New Roman"/>
-          <w:sz w:val="28"/>
-          <w:szCs w:val="28"/>
-        </w:rPr>
-        <w:t xml:space="preserve"> Из-за стирания типов, все преобразуется к </w:t>
+        </w:rPr>
+      </w:pPr>
+      <w:r>
+        <w:rPr>
+          <w:rFonts w:ascii="Times New Roman" w:hAnsi="Times New Roman" w:cs="Times New Roman"/>
+          <w:sz w:val="28"/>
+          <w:szCs w:val="28"/>
+        </w:rPr>
+        <w:t xml:space="preserve">Обобщения действуют только со ссылочными типами. Из-за стирания типов, все преобразуется к </w:t>
       </w:r>
       <w:r>
         <w:rPr>
@@ -771,81 +751,6 @@
           <w:szCs w:val="28"/>
         </w:rPr>
         <w:lastRenderedPageBreak/>
-        <w:t>&lt;</w:t>
-      </w:r>
-      <w:r>
-        <w:rPr>
-          <w:rFonts w:ascii="Times New Roman" w:hAnsi="Times New Roman" w:cs="Times New Roman"/>
-          <w:sz w:val="28"/>
-          <w:szCs w:val="28"/>
-          <w:lang w:val="en-US"/>
-        </w:rPr>
-        <w:t>T</w:t>
-      </w:r>
-      <w:r>
-        <w:rPr>
-          <w:rFonts w:ascii="Times New Roman" w:hAnsi="Times New Roman" w:cs="Times New Roman"/>
-          <w:sz w:val="28"/>
-          <w:szCs w:val="28"/>
-        </w:rPr>
-        <w:t xml:space="preserve"> </w:t>
-      </w:r>
-      <w:r>
-        <w:rPr>
-          <w:rFonts w:ascii="Times New Roman" w:hAnsi="Times New Roman" w:cs="Times New Roman"/>
-          <w:sz w:val="28"/>
-          <w:szCs w:val="28"/>
-          <w:lang w:val="en-US"/>
-        </w:rPr>
-        <w:t>super</w:t>
-      </w:r>
-      <w:r>
-        <w:rPr>
-          <w:rFonts w:ascii="Times New Roman" w:hAnsi="Times New Roman" w:cs="Times New Roman"/>
-          <w:sz w:val="28"/>
-          <w:szCs w:val="28"/>
-        </w:rPr>
-        <w:t xml:space="preserve"> </w:t>
-      </w:r>
-      <w:r>
-        <w:rPr>
-          <w:rFonts w:ascii="Times New Roman" w:hAnsi="Times New Roman" w:cs="Times New Roman"/>
-          <w:sz w:val="28"/>
-          <w:szCs w:val="28"/>
-        </w:rPr>
-        <w:t>подкласс</w:t>
-      </w:r>
-      <w:r>
-        <w:rPr>
-          <w:rFonts w:ascii="Times New Roman" w:hAnsi="Times New Roman" w:cs="Times New Roman"/>
-          <w:sz w:val="28"/>
-          <w:szCs w:val="28"/>
-        </w:rPr>
-        <w:t xml:space="preserve">&gt; </w:t>
-      </w:r>
-      <w:r>
-        <w:rPr>
-          <w:rFonts w:ascii="Times New Roman" w:hAnsi="Times New Roman" w:cs="Times New Roman"/>
-          <w:sz w:val="28"/>
-          <w:szCs w:val="28"/>
-        </w:rPr>
-        <w:t>- указывает, что можно передавать только тип подкласса  или его суперклассы.</w:t>
-      </w:r>
-    </w:p>
-    <w:p>
-      <w:pPr>
-        <w:rPr>
-          <w:rFonts w:ascii="Times New Roman" w:hAnsi="Times New Roman" w:cs="Times New Roman"/>
-          <w:sz w:val="28"/>
-          <w:szCs w:val="28"/>
-        </w:rPr>
-      </w:pPr>
-      <w:r>
-        <w:rPr>
-          <w:rFonts w:ascii="Times New Roman" w:hAnsi="Times New Roman" w:cs="Times New Roman"/>
-          <w:sz w:val="28"/>
-          <w:szCs w:val="28"/>
-        </w:rPr>
         <w:t>Ограничение может включать в себя так же тип одного или нескольких интерфейсов.</w:t>
       </w:r>
     </w:p>
@@ -989,7 +894,7 @@
           <w:bCs/>
           <w:sz w:val="28"/>
           <w:szCs w:val="28"/>
-          <w:lang w:val="ru-BY"/>
+          <w:lang/>
         </w:rPr>
       </w:pPr>
       <w:r>
@@ -999,11 +904,66 @@
           <w:bCs/>
           <w:sz w:val="28"/>
           <w:szCs w:val="28"/>
-          <w:lang w:val="ru-BY"/>
-        </w:rPr>
-        <w:t xml:space="preserve">Ковариантность, </w:t>
-      </w:r>
-      <w:proofErr w:type="spellStart"/>
+          <w:lang/>
+        </w:rPr>
+        <w:t>Ковариантность, контравариантность и инвариантность</w:t>
+      </w:r>
+    </w:p>
+    <w:p>
+      <w:pPr>
+        <w:rPr>
+          <w:rFonts w:ascii="Times New Roman" w:hAnsi="Times New Roman" w:cs="Times New Roman"/>
+          <w:i/>
+          <w:iCs/>
+          <w:sz w:val="28"/>
+          <w:szCs w:val="28"/>
+        </w:rPr>
+      </w:pPr>
+      <w:r>
+        <w:rPr>
+          <w:rFonts w:ascii="Times New Roman" w:hAnsi="Times New Roman" w:cs="Times New Roman"/>
+          <w:sz w:val="28"/>
+          <w:szCs w:val="28"/>
+        </w:rPr>
+        <w:t xml:space="preserve">Допустим </w:t>
+      </w:r>
+      <w:r>
+        <w:rPr>
+          <w:rFonts w:ascii="Times New Roman" w:hAnsi="Times New Roman" w:cs="Times New Roman"/>
+          <w:i/>
+          <w:iCs/>
+          <w:sz w:val="28"/>
+          <w:szCs w:val="28"/>
+        </w:rPr>
+        <w:t>кошка</w:t>
+      </w:r>
+      <w:r>
+        <w:rPr>
+          <w:rFonts w:ascii="Times New Roman" w:hAnsi="Times New Roman" w:cs="Times New Roman"/>
+          <w:sz w:val="28"/>
+          <w:szCs w:val="28"/>
+        </w:rPr>
+        <w:t xml:space="preserve"> подтип </w:t>
+      </w:r>
+      <w:r>
+        <w:rPr>
+          <w:rFonts w:ascii="Times New Roman" w:hAnsi="Times New Roman" w:cs="Times New Roman"/>
+          <w:i/>
+          <w:iCs/>
+          <w:sz w:val="28"/>
+          <w:szCs w:val="28"/>
+        </w:rPr>
+        <w:t>животное</w:t>
+      </w:r>
+    </w:p>
+    <w:p>
+      <w:pPr>
+        <w:rPr>
+          <w:rFonts w:ascii="Times New Roman" w:hAnsi="Times New Roman" w:cs="Times New Roman"/>
+          <w:sz w:val="28"/>
+          <w:szCs w:val="28"/>
+        </w:rPr>
+      </w:pPr>
       <w:r>
         <w:rPr>
           <w:rFonts w:ascii="Times New Roman" w:hAnsi="Times New Roman" w:cs="Times New Roman"/>
@@ -1011,76 +971,111 @@
           <w:bCs/>
           <w:sz w:val="28"/>
           <w:szCs w:val="28"/>
-          <w:lang w:val="ru-BY"/>
-        </w:rPr>
-        <w:t>контравариантность</w:t>
-      </w:r>
-      <w:proofErr w:type="spellEnd"/>
-      <w:r>
+        </w:rPr>
+        <w:t>Ковариантность</w:t>
+      </w:r>
+      <w:r>
+        <w:rPr>
+          <w:rFonts w:ascii="Times New Roman" w:hAnsi="Times New Roman" w:cs="Times New Roman"/>
+          <w:sz w:val="28"/>
+          <w:szCs w:val="28"/>
+        </w:rPr>
+        <w:t xml:space="preserve"> – Множество</w:t>
+      </w:r>
+      <w:r>
+        <w:rPr>
+          <w:rFonts w:ascii="Times New Roman" w:hAnsi="Times New Roman" w:cs="Times New Roman"/>
+          <w:sz w:val="28"/>
+          <w:szCs w:val="28"/>
+        </w:rPr>
+        <w:t>&lt;</w:t>
+      </w:r>
+      <w:r>
+        <w:rPr>
+          <w:rFonts w:ascii="Times New Roman" w:hAnsi="Times New Roman" w:cs="Times New Roman"/>
+          <w:sz w:val="28"/>
+          <w:szCs w:val="28"/>
+        </w:rPr>
+        <w:t>Кошки</w:t>
+      </w:r>
+      <w:r>
+        <w:rPr>
+          <w:rFonts w:ascii="Times New Roman" w:hAnsi="Times New Roman" w:cs="Times New Roman"/>
+          <w:sz w:val="28"/>
+          <w:szCs w:val="28"/>
+        </w:rPr>
+        <w:t>&gt;</w:t>
+      </w:r>
+      <w:r>
+        <w:rPr>
+          <w:rFonts w:ascii="Times New Roman" w:hAnsi="Times New Roman" w:cs="Times New Roman"/>
+          <w:sz w:val="28"/>
+          <w:szCs w:val="28"/>
+        </w:rPr>
+        <w:t xml:space="preserve"> это подтип Множество</w:t>
+      </w:r>
+      <w:r>
+        <w:rPr>
+          <w:rFonts w:ascii="Times New Roman" w:hAnsi="Times New Roman" w:cs="Times New Roman"/>
+          <w:sz w:val="28"/>
+          <w:szCs w:val="28"/>
+        </w:rPr>
+        <w:t>&lt;</w:t>
+      </w:r>
+      <w:r>
+        <w:rPr>
+          <w:rFonts w:ascii="Times New Roman" w:hAnsi="Times New Roman" w:cs="Times New Roman"/>
+          <w:sz w:val="28"/>
+          <w:szCs w:val="28"/>
+        </w:rPr>
+        <w:t>Животные</w:t>
+      </w:r>
+      <w:r>
+        <w:rPr>
+          <w:rFonts w:ascii="Times New Roman" w:hAnsi="Times New Roman" w:cs="Times New Roman"/>
+          <w:sz w:val="28"/>
+          <w:szCs w:val="28"/>
+        </w:rPr>
+        <w:t>&gt;</w:t>
+      </w:r>
+      <w:r>
+        <w:rPr>
+          <w:rFonts w:ascii="Times New Roman" w:hAnsi="Times New Roman" w:cs="Times New Roman"/>
+          <w:sz w:val="28"/>
+          <w:szCs w:val="28"/>
+        </w:rPr>
+        <w:t xml:space="preserve"> и можно выполнить присваивание</w:t>
+      </w:r>
+    </w:p>
+    <w:p>
+      <w:pPr>
+        <w:rPr>
+          <w:rFonts w:ascii="Times New Roman" w:hAnsi="Times New Roman" w:cs="Times New Roman"/>
+          <w:i/>
+          <w:iCs/>
+          <w:sz w:val="28"/>
+          <w:szCs w:val="28"/>
+        </w:rPr>
+      </w:pPr>
+      <w:r>
+        <w:rPr>
+          <w:rFonts w:ascii="Times New Roman" w:hAnsi="Times New Roman" w:cs="Times New Roman"/>
+          <w:i/>
+          <w:iCs/>
+          <w:sz w:val="28"/>
+          <w:szCs w:val="28"/>
+        </w:rPr>
+        <w:t>Множество&lt;Животные&gt;  = Множество&lt;Кошки&gt;</w:t>
+      </w:r>
+    </w:p>
+    <w:p>
+      <w:pPr>
         <w:rPr>
           <w:rFonts w:ascii="Times New Roman" w:hAnsi="Times New Roman" w:cs="Times New Roman"/>
           <w:b/>
           <w:bCs/>
           <w:sz w:val="28"/>
           <w:szCs w:val="28"/>
-          <w:lang w:val="ru-BY"/>
-        </w:rPr>
-        <w:t xml:space="preserve"> и инвариантность</w:t>
-      </w:r>
-    </w:p>
-    <w:p>
-      <w:pPr>
-        <w:rPr>
-          <w:rFonts w:ascii="Times New Roman" w:hAnsi="Times New Roman" w:cs="Times New Roman"/>
-          <w:i/>
-          <w:iCs/>
-          <w:sz w:val="28"/>
-          <w:szCs w:val="28"/>
-        </w:rPr>
-      </w:pPr>
-      <w:r>
-        <w:rPr>
-          <w:rFonts w:ascii="Times New Roman" w:hAnsi="Times New Roman" w:cs="Times New Roman"/>
-          <w:sz w:val="28"/>
-          <w:szCs w:val="28"/>
-        </w:rPr>
-        <w:t xml:space="preserve">Допустим </w:t>
-      </w:r>
-      <w:r>
-        <w:rPr>
-          <w:rFonts w:ascii="Times New Roman" w:hAnsi="Times New Roman" w:cs="Times New Roman"/>
-          <w:i/>
-          <w:iCs/>
-          <w:sz w:val="28"/>
-          <w:szCs w:val="28"/>
-        </w:rPr>
-        <w:t>кошка</w:t>
-      </w:r>
-      <w:r>
-        <w:rPr>
-          <w:rFonts w:ascii="Times New Roman" w:hAnsi="Times New Roman" w:cs="Times New Roman"/>
-          <w:sz w:val="28"/>
-          <w:szCs w:val="28"/>
-        </w:rPr>
-        <w:t xml:space="preserve"> подтип </w:t>
-      </w:r>
-      <w:r>
-        <w:rPr>
-          <w:rFonts w:ascii="Times New Roman" w:hAnsi="Times New Roman" w:cs="Times New Roman"/>
-          <w:i/>
-          <w:iCs/>
-          <w:sz w:val="28"/>
-          <w:szCs w:val="28"/>
-        </w:rPr>
-        <w:t>животное</w:t>
-      </w:r>
-    </w:p>
-    <w:p>
-      <w:pPr>
-        <w:rPr>
-          <w:rFonts w:ascii="Times New Roman" w:hAnsi="Times New Roman" w:cs="Times New Roman"/>
-          <w:sz w:val="28"/>
-          <w:szCs w:val="28"/>
         </w:rPr>
       </w:pPr>
       <w:r>
@@ -1091,126 +1086,39 @@
           <w:sz w:val="28"/>
           <w:szCs w:val="28"/>
         </w:rPr>
-        <w:t>Ковариантность</w:t>
-      </w:r>
-      <w:r>
-        <w:rPr>
-          <w:rFonts w:ascii="Times New Roman" w:hAnsi="Times New Roman" w:cs="Times New Roman"/>
-          <w:sz w:val="28"/>
-          <w:szCs w:val="28"/>
-        </w:rPr>
-        <w:t xml:space="preserve"> – </w:t>
-      </w:r>
-      <w:proofErr w:type="gramStart"/>
-      <w:r>
-        <w:rPr>
-          <w:rFonts w:ascii="Times New Roman" w:hAnsi="Times New Roman" w:cs="Times New Roman"/>
-          <w:sz w:val="28"/>
-          <w:szCs w:val="28"/>
-        </w:rPr>
-        <w:t>Множество</w:t>
-      </w:r>
-      <w:r>
-        <w:rPr>
-          <w:rFonts w:ascii="Times New Roman" w:hAnsi="Times New Roman" w:cs="Times New Roman"/>
-          <w:sz w:val="28"/>
-          <w:szCs w:val="28"/>
-        </w:rPr>
-        <w:t>&lt;</w:t>
-      </w:r>
-      <w:proofErr w:type="gramEnd"/>
-      <w:r>
-        <w:rPr>
-          <w:rFonts w:ascii="Times New Roman" w:hAnsi="Times New Roman" w:cs="Times New Roman"/>
-          <w:sz w:val="28"/>
-          <w:szCs w:val="28"/>
-        </w:rPr>
-        <w:t>Кошки</w:t>
-      </w:r>
-      <w:r>
-        <w:rPr>
-          <w:rFonts w:ascii="Times New Roman" w:hAnsi="Times New Roman" w:cs="Times New Roman"/>
-          <w:sz w:val="28"/>
-          <w:szCs w:val="28"/>
-        </w:rPr>
-        <w:t>&gt;</w:t>
-      </w:r>
-      <w:r>
-        <w:rPr>
-          <w:rFonts w:ascii="Times New Roman" w:hAnsi="Times New Roman" w:cs="Times New Roman"/>
-          <w:sz w:val="28"/>
-          <w:szCs w:val="28"/>
-        </w:rPr>
-        <w:t xml:space="preserve"> это подтип Множество</w:t>
-      </w:r>
-      <w:r>
-        <w:rPr>
-          <w:rFonts w:ascii="Times New Roman" w:hAnsi="Times New Roman" w:cs="Times New Roman"/>
-          <w:sz w:val="28"/>
-          <w:szCs w:val="28"/>
-        </w:rPr>
-        <w:t>&lt;</w:t>
-      </w:r>
-      <w:r>
-        <w:rPr>
-          <w:rFonts w:ascii="Times New Roman" w:hAnsi="Times New Roman" w:cs="Times New Roman"/>
-          <w:sz w:val="28"/>
-          <w:szCs w:val="28"/>
-        </w:rPr>
-        <w:t>Животные</w:t>
-      </w:r>
-      <w:r>
-        <w:rPr>
-          <w:rFonts w:ascii="Times New Roman" w:hAnsi="Times New Roman" w:cs="Times New Roman"/>
-          <w:sz w:val="28"/>
-          <w:szCs w:val="28"/>
-        </w:rPr>
-        <w:t>&gt;</w:t>
-      </w:r>
-      <w:r>
-        <w:rPr>
-          <w:rFonts w:ascii="Times New Roman" w:hAnsi="Times New Roman" w:cs="Times New Roman"/>
-          <w:sz w:val="28"/>
-          <w:szCs w:val="28"/>
-        </w:rPr>
-        <w:t xml:space="preserve"> и можно выполнить присваивание</w:t>
-      </w:r>
-    </w:p>
-    <w:p>
-      <w:pPr>
-        <w:rPr>
-          <w:rFonts w:ascii="Times New Roman" w:hAnsi="Times New Roman" w:cs="Times New Roman"/>
-          <w:i/>
-          <w:iCs/>
-          <w:sz w:val="28"/>
-          <w:szCs w:val="28"/>
-        </w:rPr>
-      </w:pPr>
-      <w:proofErr w:type="gramStart"/>
-      <w:r>
-        <w:rPr>
-          <w:rFonts w:ascii="Times New Roman" w:hAnsi="Times New Roman" w:cs="Times New Roman"/>
-          <w:i/>
-          <w:iCs/>
-          <w:sz w:val="28"/>
-          <w:szCs w:val="28"/>
-        </w:rPr>
-        <w:t>Множество&lt;</w:t>
-      </w:r>
-      <w:proofErr w:type="gramEnd"/>
-      <w:r>
-        <w:rPr>
-          <w:rFonts w:ascii="Times New Roman" w:hAnsi="Times New Roman" w:cs="Times New Roman"/>
-          <w:i/>
-          <w:iCs/>
-          <w:sz w:val="28"/>
-          <w:szCs w:val="28"/>
-        </w:rPr>
-        <w:t>Животные&gt;  = Множество&lt;Кошки&gt;</w:t>
-      </w:r>
-    </w:p>
-    <w:p>
-      <w:pPr>
+        <w:t>Контрвариантность</w:t>
+      </w:r>
+    </w:p>
+    <w:p>
+      <w:pPr>
+        <w:rPr>
+          <w:rFonts w:ascii="Times New Roman" w:hAnsi="Times New Roman" w:cs="Times New Roman"/>
+          <w:i/>
+          <w:iCs/>
+          <w:sz w:val="28"/>
+          <w:szCs w:val="28"/>
+        </w:rPr>
+      </w:pPr>
+      <w:r>
+        <w:rPr>
+          <w:rFonts w:ascii="Times New Roman" w:hAnsi="Times New Roman" w:cs="Times New Roman"/>
+          <w:i/>
+          <w:iCs/>
+          <w:sz w:val="28"/>
+          <w:szCs w:val="28"/>
+        </w:rPr>
+        <w:t>Множество&lt;Кошки&gt; = Множество&lt;Животные&gt;</w:t>
+      </w:r>
+    </w:p>
+    <w:p>
+      <w:pPr>
+        <w:rPr>
+          <w:rFonts w:ascii="Times New Roman" w:hAnsi="Times New Roman" w:cs="Times New Roman"/>
+          <w:sz w:val="28"/>
+          <w:szCs w:val="28"/>
+        </w:rPr>
+      </w:pPr>
+      <w:r>
         <w:rPr>
           <w:rFonts w:ascii="Times New Roman" w:hAnsi="Times New Roman" w:cs="Times New Roman"/>
           <w:b/>
@@ -1218,69 +1126,6 @@
           <w:sz w:val="28"/>
           <w:szCs w:val="28"/>
         </w:rPr>
-      </w:pPr>
-      <w:proofErr w:type="spellStart"/>
-      <w:r>
-        <w:rPr>
-          <w:rFonts w:ascii="Times New Roman" w:hAnsi="Times New Roman" w:cs="Times New Roman"/>
-          <w:b/>
-          <w:bCs/>
-          <w:sz w:val="28"/>
-          <w:szCs w:val="28"/>
-        </w:rPr>
-        <w:t>Контрвариантность</w:t>
-      </w:r>
-      <w:proofErr w:type="spellEnd"/>
-    </w:p>
-    <w:p>
-      <w:pPr>
-        <w:rPr>
-          <w:rFonts w:ascii="Times New Roman" w:hAnsi="Times New Roman" w:cs="Times New Roman"/>
-          <w:i/>
-          <w:iCs/>
-          <w:sz w:val="28"/>
-          <w:szCs w:val="28"/>
-        </w:rPr>
-      </w:pPr>
-      <w:proofErr w:type="gramStart"/>
-      <w:r>
-        <w:rPr>
-          <w:rFonts w:ascii="Times New Roman" w:hAnsi="Times New Roman" w:cs="Times New Roman"/>
-          <w:i/>
-          <w:iCs/>
-          <w:sz w:val="28"/>
-          <w:szCs w:val="28"/>
-        </w:rPr>
-        <w:t>Множество&lt;</w:t>
-      </w:r>
-      <w:proofErr w:type="gramEnd"/>
-      <w:r>
-        <w:rPr>
-          <w:rFonts w:ascii="Times New Roman" w:hAnsi="Times New Roman" w:cs="Times New Roman"/>
-          <w:i/>
-          <w:iCs/>
-          <w:sz w:val="28"/>
-          <w:szCs w:val="28"/>
-        </w:rPr>
-        <w:t>Кошки&gt; = Множество&lt;Животные&gt;</w:t>
-      </w:r>
-    </w:p>
-    <w:p>
-      <w:pPr>
-        <w:rPr>
-          <w:rFonts w:ascii="Times New Roman" w:hAnsi="Times New Roman" w:cs="Times New Roman"/>
-          <w:sz w:val="28"/>
-          <w:szCs w:val="28"/>
-        </w:rPr>
-      </w:pPr>
-      <w:r>
-        <w:rPr>
-          <w:rFonts w:ascii="Times New Roman" w:hAnsi="Times New Roman" w:cs="Times New Roman"/>
-          <w:b/>
-          <w:bCs/>
-          <w:sz w:val="28"/>
-          <w:szCs w:val="28"/>
-        </w:rPr>
         <w:t>Инвариантность</w:t>
       </w:r>
       <w:r>
@@ -1300,23 +1145,13 @@
           <w:szCs w:val="28"/>
         </w:rPr>
       </w:pPr>
-      <w:proofErr w:type="gramStart"/>
-      <w:r>
-        <w:rPr>
-          <w:rFonts w:ascii="Times New Roman" w:hAnsi="Times New Roman" w:cs="Times New Roman"/>
-          <w:sz w:val="28"/>
-          <w:szCs w:val="28"/>
-        </w:rPr>
-        <w:t>Множество&lt;</w:t>
-      </w:r>
-      <w:proofErr w:type="gramEnd"/>
-      <w:r>
-        <w:rPr>
-          <w:rFonts w:ascii="Times New Roman" w:hAnsi="Times New Roman" w:cs="Times New Roman"/>
-          <w:sz w:val="28"/>
-          <w:szCs w:val="28"/>
-        </w:rPr>
-        <w:t>Кошки&gt; не является подтипом Множество&lt;Животные&gt; и Множество&lt;Животные&gt; не является подтипом Множество&lt;Кошки&gt;.</w:t>
+      <w:r>
+        <w:rPr>
+          <w:rFonts w:ascii="Times New Roman" w:hAnsi="Times New Roman" w:cs="Times New Roman"/>
+          <w:sz w:val="28"/>
+          <w:szCs w:val="28"/>
+        </w:rPr>
+        <w:t>Множество&lt;Кошки&gt; не является подтипом Множество&lt;Животные&gt; и Множество&lt;Животные&gt; не является подтипом Множество&lt;Кошки&gt;.</w:t>
       </w:r>
     </w:p>
     <w:p>
@@ -1345,7 +1180,6 @@
         </w:rPr>
         <w:t xml:space="preserve">Java </w:t>
       </w:r>
-      <w:proofErr w:type="spellStart"/>
       <w:r>
         <w:rPr>
           <w:rFonts w:ascii="Times New Roman" w:hAnsi="Times New Roman" w:cs="Times New Roman"/>
@@ -1354,7 +1188,6 @@
         </w:rPr>
         <w:t>ковариантны</w:t>
       </w:r>
-      <w:proofErr w:type="spellEnd"/>
     </w:p>
     <w:p>
       <w:pPr>
@@ -1368,6 +1201,7 @@
       <w:r>
         <w:rPr>
           <w:noProof/>
+          <w:lang w:eastAsia="ru-RU"/>
         </w:rPr>
         <w:drawing>
           <wp:inline distT="0" distB="0" distL="0" distR="0" wp14:anchorId="6D5F5709" wp14:editId="3A85485F">
@@ -1439,6 +1273,7 @@
       <w:r>
         <w:rPr>
           <w:noProof/>
+          <w:lang w:eastAsia="ru-RU"/>
         </w:rPr>
         <w:drawing>
           <wp:inline distT="0" distB="0" distL="0" distR="0" wp14:anchorId="3FFD1907" wp14:editId="2426DFC3">
@@ -1491,62 +1326,7 @@
           <w:sz w:val="28"/>
           <w:szCs w:val="28"/>
         </w:rPr>
-        <w:lastRenderedPageBreak/>
-        <w:t>Если взять список целых чисел, то он не будет являться ни подтипом типа Number, ни каким-либо другим подтипом. Он является только подтипом самого себя. То есть List &lt;</w:t>
-      </w:r>
-      <w:proofErr w:type="spellStart"/>
-      <w:r>
-        <w:rPr>
-          <w:rFonts w:ascii="Times New Roman" w:hAnsi="Times New Roman" w:cs="Times New Roman"/>
-          <w:sz w:val="28"/>
-          <w:szCs w:val="28"/>
-        </w:rPr>
-        <w:t>Integer</w:t>
-      </w:r>
-      <w:proofErr w:type="spellEnd"/>
-      <w:r>
-        <w:rPr>
-          <w:rFonts w:ascii="Times New Roman" w:hAnsi="Times New Roman" w:cs="Times New Roman"/>
-          <w:sz w:val="28"/>
-          <w:szCs w:val="28"/>
-        </w:rPr>
-        <w:t xml:space="preserve">&gt; — это </w:t>
-      </w:r>
-      <w:proofErr w:type="gramStart"/>
-      <w:r>
-        <w:rPr>
-          <w:rFonts w:ascii="Times New Roman" w:hAnsi="Times New Roman" w:cs="Times New Roman"/>
-          <w:sz w:val="28"/>
-          <w:szCs w:val="28"/>
-        </w:rPr>
-        <w:t>List&lt;</w:t>
-      </w:r>
-      <w:proofErr w:type="spellStart"/>
-      <w:proofErr w:type="gramEnd"/>
-      <w:r>
-        <w:rPr>
-          <w:rFonts w:ascii="Times New Roman" w:hAnsi="Times New Roman" w:cs="Times New Roman"/>
-          <w:sz w:val="28"/>
-          <w:szCs w:val="28"/>
-        </w:rPr>
-        <w:t>Integer</w:t>
-      </w:r>
-      <w:proofErr w:type="spellEnd"/>
-      <w:r>
-        <w:rPr>
-          <w:rFonts w:ascii="Times New Roman" w:hAnsi="Times New Roman" w:cs="Times New Roman"/>
-          <w:sz w:val="28"/>
-          <w:szCs w:val="28"/>
-        </w:rPr>
-        <w:t>&gt; и ничего больше</w:t>
-      </w:r>
-      <w:r>
-        <w:rPr>
-          <w:rFonts w:ascii="Times New Roman" w:hAnsi="Times New Roman" w:cs="Times New Roman"/>
-          <w:sz w:val="28"/>
-          <w:szCs w:val="28"/>
-        </w:rPr>
-        <w:t>.</w:t>
+        <w:t>Если взять список целых чисел, то он не будет являться ни подтипом типа Number, ни каким-либо другим подтипом. Он является только подтипом самого себя. То есть List &lt;Integer&gt; — это List&lt;Integer&gt; и ничего больше.</w:t>
       </w:r>
     </w:p>
     <w:p>
@@ -1567,6 +1347,7 @@
           <w:sz w:val="28"/>
           <w:szCs w:val="28"/>
         </w:rPr>
+        <w:lastRenderedPageBreak/>
         <w:t>Метасимвольный аргумент</w:t>
       </w:r>
       <w:r>
@@ -1800,7 +1581,6 @@
         </w:rPr>
         <w:t xml:space="preserve">В </w:t>
       </w:r>
-      <w:proofErr w:type="gramStart"/>
       <w:r>
         <w:rPr>
           <w:rFonts w:ascii="Times New Roman" w:hAnsi="Times New Roman" w:cs="Times New Roman"/>
@@ -1816,16 +1596,7 @@
           <w:sz w:val="28"/>
           <w:szCs w:val="28"/>
         </w:rPr>
-        <w:t>&lt;</w:t>
-      </w:r>
-      <w:proofErr w:type="gramEnd"/>
-      <w:r>
-        <w:rPr>
-          <w:rFonts w:ascii="Times New Roman" w:hAnsi="Times New Roman" w:cs="Times New Roman"/>
-          <w:sz w:val="28"/>
-          <w:szCs w:val="28"/>
-        </w:rPr>
-        <w:t xml:space="preserve">?&gt; </w:t>
+        <w:t xml:space="preserve">&lt;?&gt; </w:t>
       </w:r>
       <w:r>
         <w:rPr>
@@ -1949,25 +1720,7 @@
           <w:sz w:val="28"/>
           <w:szCs w:val="28"/>
         </w:rPr>
-        <w:t xml:space="preserve">Тип неизвестен на этапе компиляции, поэтому мы не знаем, какие объекты находятся в списке, и не можем туда ничего добавить. Так же и при чтении, мы не </w:t>
-      </w:r>
-      <w:proofErr w:type="gramStart"/>
-      <w:r>
-        <w:rPr>
-          <w:rFonts w:ascii="Times New Roman" w:hAnsi="Times New Roman" w:cs="Times New Roman"/>
-          <w:sz w:val="28"/>
-          <w:szCs w:val="28"/>
-        </w:rPr>
-        <w:t>знаем</w:t>
-      </w:r>
-      <w:proofErr w:type="gramEnd"/>
-      <w:r>
-        <w:rPr>
-          <w:rFonts w:ascii="Times New Roman" w:hAnsi="Times New Roman" w:cs="Times New Roman"/>
-          <w:sz w:val="28"/>
-          <w:szCs w:val="28"/>
-        </w:rPr>
-        <w:t xml:space="preserve"> что там внутри, но точно знаем что это </w:t>
+        <w:t xml:space="preserve">Тип неизвестен на этапе компиляции, поэтому мы не знаем, какие объекты находятся в списке, и не можем туда ничего добавить. Так же и при чтении, мы не знаем что там внутри, но точно знаем что это </w:t>
       </w:r>
       <w:r>
         <w:rPr>
@@ -2025,29 +1778,7 @@
           <w:sz w:val="28"/>
           <w:szCs w:val="28"/>
         </w:rPr>
-        <w:t xml:space="preserve"> </w:t>
-      </w:r>
-      <w:proofErr w:type="spellStart"/>
-      <w:r>
-        <w:rPr>
-          <w:rFonts w:ascii="Times New Roman" w:hAnsi="Times New Roman" w:cs="Times New Roman"/>
-          <w:b/>
-          <w:bCs/>
-          <w:sz w:val="28"/>
-          <w:szCs w:val="28"/>
-        </w:rPr>
-        <w:t>неинвариантны</w:t>
-      </w:r>
-      <w:proofErr w:type="spellEnd"/>
-      <w:r>
-        <w:rPr>
-          <w:rFonts w:ascii="Times New Roman" w:hAnsi="Times New Roman" w:cs="Times New Roman"/>
-          <w:b/>
-          <w:bCs/>
-          <w:sz w:val="28"/>
-          <w:szCs w:val="28"/>
-        </w:rPr>
-        <w:t>.</w:t>
+        <w:t xml:space="preserve"> неинвариантны.</w:t>
       </w:r>
     </w:p>
     <w:p>
@@ -2061,6 +1792,7 @@
       <w:r>
         <w:rPr>
           <w:noProof/>
+          <w:lang w:eastAsia="ru-RU"/>
         </w:rPr>
         <w:drawing>
           <wp:inline distT="0" distB="0" distL="0" distR="0" wp14:anchorId="71B51783" wp14:editId="28F49D33">
@@ -2107,7 +1839,7 @@
           <w:bCs/>
           <w:sz w:val="28"/>
           <w:szCs w:val="28"/>
-          <w:lang w:val="ru-BY"/>
+          <w:lang/>
         </w:rPr>
       </w:pPr>
       <w:r>
@@ -2117,62 +1849,14 @@
           <w:bCs/>
           <w:sz w:val="28"/>
           <w:szCs w:val="28"/>
-          <w:lang w:val="ru-BY"/>
-        </w:rPr>
-        <w:t>PECS (</w:t>
-      </w:r>
-      <w:proofErr w:type="spellStart"/>
-      <w:r>
-        <w:rPr>
-          <w:rFonts w:ascii="Times New Roman" w:hAnsi="Times New Roman" w:cs="Times New Roman"/>
-          <w:b/>
-          <w:bCs/>
-          <w:sz w:val="28"/>
-          <w:szCs w:val="28"/>
-          <w:lang w:val="ru-BY"/>
-        </w:rPr>
-        <w:t>Producer</w:t>
-      </w:r>
-      <w:proofErr w:type="spellEnd"/>
-      <w:r>
-        <w:rPr>
-          <w:rFonts w:ascii="Times New Roman" w:hAnsi="Times New Roman" w:cs="Times New Roman"/>
-          <w:b/>
-          <w:bCs/>
-          <w:sz w:val="28"/>
-          <w:szCs w:val="28"/>
-          <w:lang w:val="ru-BY"/>
-        </w:rPr>
-        <w:t xml:space="preserve"> </w:t>
-      </w:r>
-      <w:proofErr w:type="spellStart"/>
-      <w:r>
-        <w:rPr>
-          <w:rFonts w:ascii="Times New Roman" w:hAnsi="Times New Roman" w:cs="Times New Roman"/>
-          <w:b/>
-          <w:bCs/>
-          <w:sz w:val="28"/>
-          <w:szCs w:val="28"/>
-          <w:lang w:val="ru-BY"/>
-        </w:rPr>
-        <w:t>Extends</w:t>
-      </w:r>
-      <w:proofErr w:type="spellEnd"/>
-      <w:r>
-        <w:rPr>
-          <w:rFonts w:ascii="Times New Roman" w:hAnsi="Times New Roman" w:cs="Times New Roman"/>
-          <w:b/>
-          <w:bCs/>
-          <w:sz w:val="28"/>
-          <w:szCs w:val="28"/>
-          <w:lang w:val="ru-BY"/>
-        </w:rPr>
-        <w:t xml:space="preserve"> Consumer Super)</w:t>
-      </w:r>
-    </w:p>
-    <w:p>
-      <w:pPr>
-        <w:pStyle w:val="a3"/>
+          <w:lang/>
+        </w:rPr>
+        <w:t>PECS (Producer Extends Consumer Super)</w:t>
+      </w:r>
+    </w:p>
+    <w:p>
+      <w:pPr>
+        <w:pStyle w:val="ListParagraph"/>
         <w:numPr>
           <w:ilvl w:val="0"/>
           <w:numId w:val="5"/>
@@ -2181,26 +1865,145 @@
           <w:rFonts w:ascii="Times New Roman" w:hAnsi="Times New Roman" w:cs="Times New Roman"/>
           <w:sz w:val="28"/>
           <w:szCs w:val="28"/>
-          <w:lang w:val="ru-BY"/>
-        </w:rPr>
-      </w:pPr>
-      <w:r>
-        <w:rPr>
-          <w:rFonts w:ascii="Times New Roman" w:hAnsi="Times New Roman" w:cs="Times New Roman"/>
-          <w:sz w:val="28"/>
-          <w:szCs w:val="28"/>
+          <w:lang/>
+        </w:rPr>
+      </w:pPr>
+      <w:r>
+        <w:rPr>
+          <w:rFonts w:ascii="Times New Roman" w:hAnsi="Times New Roman" w:cs="Times New Roman"/>
+          <w:sz w:val="28"/>
+          <w:szCs w:val="28"/>
+        </w:rPr>
+        <w:t xml:space="preserve">Если мы объявили </w:t>
+      </w:r>
+      <w:r>
+        <w:rPr>
+          <w:rFonts w:ascii="Times New Roman" w:hAnsi="Times New Roman" w:cs="Times New Roman"/>
+          <w:sz w:val="28"/>
+          <w:szCs w:val="28"/>
+          <w:lang w:val="en-US"/>
+        </w:rPr>
+        <w:t>wildcard</w:t>
+      </w:r>
+      <w:r>
+        <w:rPr>
+          <w:rFonts w:ascii="Times New Roman" w:hAnsi="Times New Roman" w:cs="Times New Roman"/>
+          <w:sz w:val="28"/>
+          <w:szCs w:val="28"/>
+        </w:rPr>
+        <w:t xml:space="preserve"> </w:t>
+      </w:r>
+      <w:r>
+        <w:rPr>
+          <w:rFonts w:ascii="Times New Roman" w:hAnsi="Times New Roman" w:cs="Times New Roman"/>
+          <w:sz w:val="28"/>
+          <w:szCs w:val="28"/>
+        </w:rPr>
+        <w:t xml:space="preserve">с </w:t>
+      </w:r>
+      <w:r>
+        <w:rPr>
+          <w:rFonts w:ascii="Times New Roman" w:hAnsi="Times New Roman" w:cs="Times New Roman"/>
+          <w:sz w:val="28"/>
+          <w:szCs w:val="28"/>
+          <w:lang w:val="en-US"/>
+        </w:rPr>
+        <w:t>extends</w:t>
+      </w:r>
+      <w:r>
+        <w:rPr>
+          <w:rFonts w:ascii="Times New Roman" w:hAnsi="Times New Roman" w:cs="Times New Roman"/>
+          <w:sz w:val="28"/>
+          <w:szCs w:val="28"/>
+        </w:rPr>
+        <w:t xml:space="preserve">, </w:t>
+      </w:r>
+      <w:r>
+        <w:rPr>
+          <w:rFonts w:ascii="Times New Roman" w:hAnsi="Times New Roman" w:cs="Times New Roman"/>
+          <w:sz w:val="28"/>
+          <w:szCs w:val="28"/>
+        </w:rPr>
+        <w:t xml:space="preserve">то это </w:t>
+      </w:r>
+      <w:r>
+        <w:rPr>
+          <w:rFonts w:ascii="Times New Roman" w:hAnsi="Times New Roman" w:cs="Times New Roman"/>
+          <w:sz w:val="28"/>
+          <w:szCs w:val="28"/>
+          <w:lang w:val="en-US"/>
+        </w:rPr>
+        <w:t>producer</w:t>
+      </w:r>
+      <w:r>
+        <w:rPr>
+          <w:rFonts w:ascii="Times New Roman" w:hAnsi="Times New Roman" w:cs="Times New Roman"/>
+          <w:sz w:val="28"/>
+          <w:szCs w:val="28"/>
+        </w:rPr>
+        <w:t xml:space="preserve">. </w:t>
+      </w:r>
+      <w:r>
+        <w:rPr>
+          <w:rFonts w:ascii="Times New Roman" w:hAnsi="Times New Roman" w:cs="Times New Roman"/>
+          <w:sz w:val="28"/>
+          <w:szCs w:val="28"/>
+        </w:rPr>
+        <w:t xml:space="preserve">Из него мы можем только получать элементы. Мы не можем записать ничего кроме </w:t>
+      </w:r>
+      <w:r>
+        <w:rPr>
+          <w:rFonts w:ascii="Times New Roman" w:hAnsi="Times New Roman" w:cs="Times New Roman"/>
+          <w:sz w:val="28"/>
+          <w:szCs w:val="28"/>
+          <w:lang w:val="en-US"/>
+        </w:rPr>
+        <w:t>null.</w:t>
+      </w:r>
+    </w:p>
+    <w:p>
+      <w:pPr>
+        <w:pStyle w:val="ListParagraph"/>
+        <w:rPr>
+          <w:rFonts w:ascii="Times New Roman" w:hAnsi="Times New Roman" w:cs="Times New Roman"/>
+          <w:sz w:val="28"/>
+          <w:szCs w:val="28"/>
+        </w:rPr>
+      </w:pPr>
+      <w:r>
+        <w:rPr>
+          <w:rFonts w:ascii="Times New Roman" w:hAnsi="Times New Roman" w:cs="Times New Roman"/>
+          <w:sz w:val="28"/>
+          <w:szCs w:val="28"/>
+          <w:lang/>
         </w:rPr>
         <w:lastRenderedPageBreak/>
-        <w:t xml:space="preserve">Если мы объявили </w:t>
-      </w:r>
-      <w:r>
-        <w:rPr>
-          <w:rFonts w:ascii="Times New Roman" w:hAnsi="Times New Roman" w:cs="Times New Roman"/>
-          <w:sz w:val="28"/>
-          <w:szCs w:val="28"/>
-          <w:lang w:val="en-US"/>
-        </w:rPr>
-        <w:t>wildcard</w:t>
+        <w:t xml:space="preserve">List&lt;? extends T&gt; </w:t>
+      </w:r>
+      <w:r>
+        <w:rPr>
+          <w:rFonts w:ascii="Times New Roman" w:hAnsi="Times New Roman" w:cs="Times New Roman"/>
+          <w:sz w:val="28"/>
+          <w:szCs w:val="28"/>
+          <w:lang w:val="en-US"/>
+        </w:rPr>
+        <w:t>prod</w:t>
+      </w:r>
+      <w:r>
+        <w:rPr>
+          <w:rFonts w:ascii="Times New Roman" w:hAnsi="Times New Roman" w:cs="Times New Roman"/>
+          <w:sz w:val="28"/>
+          <w:szCs w:val="28"/>
+        </w:rPr>
+        <w:t xml:space="preserve">, </w:t>
+      </w:r>
+      <w:r>
+        <w:rPr>
+          <w:rFonts w:ascii="Times New Roman" w:hAnsi="Times New Roman" w:cs="Times New Roman"/>
+          <w:sz w:val="28"/>
+          <w:szCs w:val="28"/>
+        </w:rPr>
+        <w:t>будет</w:t>
       </w:r>
       <w:r>
         <w:rPr>
@@ -2216,130 +2019,7 @@
           <w:sz w:val="28"/>
           <w:szCs w:val="28"/>
         </w:rPr>
-        <w:t xml:space="preserve">с </w:t>
-      </w:r>
-      <w:r>
-        <w:rPr>
-          <w:rFonts w:ascii="Times New Roman" w:hAnsi="Times New Roman" w:cs="Times New Roman"/>
-          <w:sz w:val="28"/>
-          <w:szCs w:val="28"/>
-          <w:lang w:val="en-US"/>
-        </w:rPr>
-        <w:t>extends</w:t>
-      </w:r>
-      <w:r>
-        <w:rPr>
-          <w:rFonts w:ascii="Times New Roman" w:hAnsi="Times New Roman" w:cs="Times New Roman"/>
-          <w:sz w:val="28"/>
-          <w:szCs w:val="28"/>
-        </w:rPr>
-        <w:t xml:space="preserve">, </w:t>
-      </w:r>
-      <w:r>
-        <w:rPr>
-          <w:rFonts w:ascii="Times New Roman" w:hAnsi="Times New Roman" w:cs="Times New Roman"/>
-          <w:sz w:val="28"/>
-          <w:szCs w:val="28"/>
-        </w:rPr>
-        <w:t xml:space="preserve">то это </w:t>
-      </w:r>
-      <w:r>
-        <w:rPr>
-          <w:rFonts w:ascii="Times New Roman" w:hAnsi="Times New Roman" w:cs="Times New Roman"/>
-          <w:sz w:val="28"/>
-          <w:szCs w:val="28"/>
-          <w:lang w:val="en-US"/>
-        </w:rPr>
-        <w:t>producer</w:t>
-      </w:r>
-      <w:r>
-        <w:rPr>
-          <w:rFonts w:ascii="Times New Roman" w:hAnsi="Times New Roman" w:cs="Times New Roman"/>
-          <w:sz w:val="28"/>
-          <w:szCs w:val="28"/>
-        </w:rPr>
-        <w:t xml:space="preserve">. </w:t>
-      </w:r>
-      <w:r>
-        <w:rPr>
-          <w:rFonts w:ascii="Times New Roman" w:hAnsi="Times New Roman" w:cs="Times New Roman"/>
-          <w:sz w:val="28"/>
-          <w:szCs w:val="28"/>
-        </w:rPr>
-        <w:t xml:space="preserve">Из него мы можем только получать элементы. Мы не можем записать ничего кроме </w:t>
-      </w:r>
-      <w:r>
-        <w:rPr>
-          <w:rFonts w:ascii="Times New Roman" w:hAnsi="Times New Roman" w:cs="Times New Roman"/>
-          <w:sz w:val="28"/>
-          <w:szCs w:val="28"/>
-          <w:lang w:val="en-US"/>
-        </w:rPr>
-        <w:t>null.</w:t>
-      </w:r>
-    </w:p>
-    <w:p>
-      <w:pPr>
-        <w:pStyle w:val="a3"/>
-        <w:rPr>
-          <w:rFonts w:ascii="Times New Roman" w:hAnsi="Times New Roman" w:cs="Times New Roman"/>
-          <w:sz w:val="28"/>
-          <w:szCs w:val="28"/>
-        </w:rPr>
-      </w:pPr>
-      <w:r>
-        <w:rPr>
-          <w:rFonts w:ascii="Times New Roman" w:hAnsi="Times New Roman" w:cs="Times New Roman"/>
-          <w:sz w:val="28"/>
-          <w:szCs w:val="28"/>
-          <w:lang w:val="ru-BY"/>
-        </w:rPr>
-        <w:t xml:space="preserve">List&lt;? </w:t>
-      </w:r>
-      <w:proofErr w:type="spellStart"/>
-      <w:r>
-        <w:rPr>
-          <w:rFonts w:ascii="Times New Roman" w:hAnsi="Times New Roman" w:cs="Times New Roman"/>
-          <w:sz w:val="28"/>
-          <w:szCs w:val="28"/>
-          <w:lang w:val="ru-BY"/>
-        </w:rPr>
-        <w:t>extends</w:t>
-      </w:r>
-      <w:proofErr w:type="spellEnd"/>
-      <w:r>
-        <w:rPr>
-          <w:rFonts w:ascii="Times New Roman" w:hAnsi="Times New Roman" w:cs="Times New Roman"/>
-          <w:sz w:val="28"/>
-          <w:szCs w:val="28"/>
-          <w:lang w:val="ru-BY"/>
-        </w:rPr>
-        <w:t xml:space="preserve"> T&gt; </w:t>
-      </w:r>
-      <w:r>
-        <w:rPr>
-          <w:rFonts w:ascii="Times New Roman" w:hAnsi="Times New Roman" w:cs="Times New Roman"/>
-          <w:sz w:val="28"/>
-          <w:szCs w:val="28"/>
-          <w:lang w:val="en-US"/>
-        </w:rPr>
-        <w:t>prod</w:t>
-      </w:r>
-      <w:r>
-        <w:rPr>
-          <w:rFonts w:ascii="Times New Roman" w:hAnsi="Times New Roman" w:cs="Times New Roman"/>
-          <w:sz w:val="28"/>
-          <w:szCs w:val="28"/>
-        </w:rPr>
-        <w:t xml:space="preserve">, </w:t>
-      </w:r>
-      <w:r>
-        <w:rPr>
-          <w:rFonts w:ascii="Times New Roman" w:hAnsi="Times New Roman" w:cs="Times New Roman"/>
-          <w:sz w:val="28"/>
-          <w:szCs w:val="28"/>
-        </w:rPr>
-        <w:t>будет</w:t>
+        <w:t>означать</w:t>
       </w:r>
       <w:r>
         <w:rPr>
@@ -2355,22 +2035,6 @@
           <w:sz w:val="28"/>
           <w:szCs w:val="28"/>
         </w:rPr>
-        <w:t>означать</w:t>
-      </w:r>
-      <w:r>
-        <w:rPr>
-          <w:rFonts w:ascii="Times New Roman" w:hAnsi="Times New Roman" w:cs="Times New Roman"/>
-          <w:sz w:val="28"/>
-          <w:szCs w:val="28"/>
-        </w:rPr>
-        <w:t xml:space="preserve"> </w:t>
-      </w:r>
-      <w:r>
-        <w:rPr>
-          <w:rFonts w:ascii="Times New Roman" w:hAnsi="Times New Roman" w:cs="Times New Roman"/>
-          <w:sz w:val="28"/>
-          <w:szCs w:val="28"/>
-        </w:rPr>
         <w:t xml:space="preserve">что мы сможем получать из списка элементы типа </w:t>
       </w:r>
       <w:r>
@@ -2393,7 +2057,7 @@
     </w:p>
     <w:p>
       <w:pPr>
-        <w:pStyle w:val="a3"/>
+        <w:pStyle w:val="ListParagraph"/>
         <w:numPr>
           <w:ilvl w:val="0"/>
           <w:numId w:val="5"/>
@@ -2410,69 +2074,7 @@
           <w:sz w:val="28"/>
           <w:szCs w:val="28"/>
         </w:rPr>
-        <w:t xml:space="preserve">Если же мы объявили </w:t>
-      </w:r>
-      <w:proofErr w:type="spellStart"/>
-      <w:r>
-        <w:rPr>
-          <w:rFonts w:ascii="Times New Roman" w:hAnsi="Times New Roman" w:cs="Times New Roman"/>
-          <w:sz w:val="28"/>
-          <w:szCs w:val="28"/>
-        </w:rPr>
-        <w:t>wildcard</w:t>
-      </w:r>
-      <w:proofErr w:type="spellEnd"/>
-      <w:r>
-        <w:rPr>
-          <w:rFonts w:ascii="Times New Roman" w:hAnsi="Times New Roman" w:cs="Times New Roman"/>
-          <w:sz w:val="28"/>
-          <w:szCs w:val="28"/>
-        </w:rPr>
-        <w:t xml:space="preserve"> с </w:t>
-      </w:r>
-      <w:proofErr w:type="spellStart"/>
-      <w:r>
-        <w:rPr>
-          <w:rFonts w:ascii="Times New Roman" w:hAnsi="Times New Roman" w:cs="Times New Roman"/>
-          <w:sz w:val="28"/>
-          <w:szCs w:val="28"/>
-        </w:rPr>
-        <w:t>super</w:t>
-      </w:r>
-      <w:proofErr w:type="spellEnd"/>
-      <w:r>
-        <w:rPr>
-          <w:rFonts w:ascii="Times New Roman" w:hAnsi="Times New Roman" w:cs="Times New Roman"/>
-          <w:sz w:val="28"/>
-          <w:szCs w:val="28"/>
-        </w:rPr>
-        <w:t xml:space="preserve"> — то это </w:t>
-      </w:r>
-      <w:proofErr w:type="spellStart"/>
-      <w:r>
-        <w:rPr>
-          <w:rFonts w:ascii="Times New Roman" w:hAnsi="Times New Roman" w:cs="Times New Roman"/>
-          <w:sz w:val="28"/>
-          <w:szCs w:val="28"/>
-        </w:rPr>
-        <w:t>consumer</w:t>
-      </w:r>
-      <w:proofErr w:type="spellEnd"/>
-      <w:r>
-        <w:rPr>
-          <w:rFonts w:ascii="Times New Roman" w:hAnsi="Times New Roman" w:cs="Times New Roman"/>
-          <w:sz w:val="28"/>
-          <w:szCs w:val="28"/>
-        </w:rPr>
-        <w:t>. Он только принимает, а предоставить ничего не может</w:t>
-      </w:r>
-      <w:r>
-        <w:rPr>
-          <w:rFonts w:ascii="Times New Roman" w:hAnsi="Times New Roman" w:cs="Times New Roman"/>
-          <w:sz w:val="28"/>
-          <w:szCs w:val="28"/>
-        </w:rPr>
-        <w:t xml:space="preserve"> (</w:t>
+        <w:t>Если же мы объявили wildcard с super — то это consumer. Он только принимает, а предоставить ничего не может (</w:t>
       </w:r>
       <w:r>
         <w:rPr>
@@ -2497,20 +2099,12 @@
           <w:sz w:val="28"/>
           <w:szCs w:val="28"/>
         </w:rPr>
-        <w:t>)</w:t>
-      </w:r>
-      <w:r>
-        <w:rPr>
-          <w:rFonts w:ascii="Times New Roman" w:hAnsi="Times New Roman" w:cs="Times New Roman"/>
-          <w:sz w:val="28"/>
-          <w:szCs w:val="28"/>
-        </w:rPr>
-        <w:t>.</w:t>
-      </w:r>
-    </w:p>
-    <w:p>
-      <w:pPr>
-        <w:pStyle w:val="a3"/>
+        <w:t>).</w:t>
+      </w:r>
+    </w:p>
+    <w:p>
+      <w:pPr>
+        <w:pStyle w:val="ListParagraph"/>
         <w:rPr>
           <w:rFonts w:ascii="Times New Roman" w:hAnsi="Times New Roman" w:cs="Times New Roman"/>
           <w:sz w:val="28"/>
@@ -2660,7 +2254,6 @@
           <w:bCs/>
           <w:sz w:val="28"/>
           <w:szCs w:val="28"/>
-          <w:lang w:val="en-US"/>
         </w:rPr>
       </w:pPr>
       <w:r>
@@ -2680,7 +2273,6 @@
           <w:bCs/>
           <w:sz w:val="28"/>
           <w:szCs w:val="28"/>
-          <w:lang w:val="en-US"/>
         </w:rPr>
         <w:t xml:space="preserve"> </w:t>
       </w:r>
@@ -3510,7 +3102,6 @@
           <w:sz w:val="28"/>
           <w:szCs w:val="28"/>
         </w:rPr>
-        <w:lastRenderedPageBreak/>
         <w:t>Преимущества обобщенного интерфейса</w:t>
       </w:r>
       <w:r>
@@ -3524,7 +3115,7 @@
     </w:p>
     <w:p>
       <w:pPr>
-        <w:pStyle w:val="a3"/>
+        <w:pStyle w:val="ListParagraph"/>
         <w:numPr>
           <w:ilvl w:val="0"/>
           <w:numId w:val="3"/>
@@ -3548,7 +3139,7 @@
     </w:p>
     <w:p>
       <w:pPr>
-        <w:pStyle w:val="a3"/>
+        <w:pStyle w:val="ListParagraph"/>
         <w:numPr>
           <w:ilvl w:val="0"/>
           <w:numId w:val="3"/>
@@ -3567,12 +3158,13 @@
           <w:sz w:val="28"/>
           <w:szCs w:val="28"/>
         </w:rPr>
+        <w:lastRenderedPageBreak/>
         <w:t>позволяет наложить ограничения на типы данных, для которых он может быть реализован.</w:t>
       </w:r>
     </w:p>
     <w:p>
       <w:pPr>
-        <w:pStyle w:val="a3"/>
+        <w:pStyle w:val="ListParagraph"/>
         <w:rPr>
           <w:rFonts w:ascii="Times New Roman" w:hAnsi="Times New Roman" w:cs="Times New Roman"/>
           <w:b/>
@@ -4194,7 +3786,6 @@
           <w:bCs/>
           <w:sz w:val="28"/>
           <w:szCs w:val="28"/>
-          <w:lang w:val="en-US"/>
         </w:rPr>
       </w:pPr>
       <w:r>
@@ -4238,7 +3829,6 @@
         </w:rPr>
         <w:t xml:space="preserve">и </w:t>
       </w:r>
-      <w:proofErr w:type="gramStart"/>
       <w:r>
         <w:rPr>
           <w:rFonts w:ascii="Times New Roman" w:hAnsi="Times New Roman" w:cs="Times New Roman"/>
@@ -4260,7 +3850,6 @@
         </w:rPr>
         <w:t>&lt;</w:t>
       </w:r>
-      <w:proofErr w:type="gramEnd"/>
       <w:r>
         <w:rPr>
           <w:rFonts w:ascii="Times New Roman" w:hAnsi="Times New Roman" w:cs="Times New Roman"/>
@@ -4270,366 +3859,9 @@
           <w:szCs w:val="28"/>
           <w:lang w:val="en-US"/>
         </w:rPr>
-        <w:t>Object&gt;</w:t>
-      </w:r>
-    </w:p>
-    <w:p>
-      <w:pPr>
-        <w:rPr>
-          <w:rFonts w:ascii="Times New Roman" w:hAnsi="Times New Roman" w:cs="Times New Roman"/>
-          <w:sz w:val="28"/>
-          <w:szCs w:val="28"/>
-        </w:rPr>
-      </w:pPr>
-      <w:r>
-        <w:rPr>
-          <w:rFonts w:ascii="Times New Roman" w:hAnsi="Times New Roman" w:cs="Times New Roman"/>
-          <w:sz w:val="28"/>
-          <w:szCs w:val="28"/>
-        </w:rPr>
-        <w:t xml:space="preserve">В </w:t>
-      </w:r>
-      <w:r>
-        <w:rPr>
-          <w:rFonts w:ascii="Times New Roman" w:hAnsi="Times New Roman" w:cs="Times New Roman"/>
-          <w:sz w:val="28"/>
-          <w:szCs w:val="28"/>
-          <w:lang w:val="en-US"/>
-        </w:rPr>
-        <w:t>List</w:t>
-      </w:r>
-      <w:r>
-        <w:rPr>
-          <w:rFonts w:ascii="Times New Roman" w:hAnsi="Times New Roman" w:cs="Times New Roman"/>
-          <w:sz w:val="28"/>
-          <w:szCs w:val="28"/>
-        </w:rPr>
-        <w:t xml:space="preserve"> </w:t>
-      </w:r>
-      <w:r>
-        <w:rPr>
-          <w:rFonts w:ascii="Times New Roman" w:hAnsi="Times New Roman" w:cs="Times New Roman"/>
-          <w:sz w:val="28"/>
-          <w:szCs w:val="28"/>
-        </w:rPr>
-        <w:t>можно присвоить ссылку на любой тип объектов параметризованного класса</w:t>
-      </w:r>
-    </w:p>
-    <w:p>
-      <w:pPr>
-        <w:rPr>
-          <w:rFonts w:ascii="Times New Roman" w:hAnsi="Times New Roman" w:cs="Times New Roman"/>
-          <w:i/>
-          <w:iCs/>
-          <w:sz w:val="28"/>
-          <w:szCs w:val="28"/>
-          <w:lang w:val="en-US"/>
-        </w:rPr>
-      </w:pPr>
-      <w:r>
-        <w:rPr>
-          <w:rFonts w:ascii="Times New Roman" w:hAnsi="Times New Roman" w:cs="Times New Roman"/>
-          <w:i/>
-          <w:iCs/>
-          <w:sz w:val="28"/>
-          <w:szCs w:val="28"/>
-          <w:lang w:val="en-US"/>
-        </w:rPr>
-        <w:t xml:space="preserve">List&lt;String&gt; strings = </w:t>
-      </w:r>
-      <w:r>
-        <w:rPr>
-          <w:rFonts w:ascii="Times New Roman" w:hAnsi="Times New Roman" w:cs="Times New Roman"/>
-          <w:i/>
-          <w:iCs/>
-          <w:sz w:val="28"/>
-          <w:szCs w:val="28"/>
-          <w:lang w:val="en-US"/>
-        </w:rPr>
-        <w:t xml:space="preserve">new </w:t>
-      </w:r>
-      <w:proofErr w:type="spellStart"/>
-      <w:r>
-        <w:rPr>
-          <w:rFonts w:ascii="Times New Roman" w:hAnsi="Times New Roman" w:cs="Times New Roman"/>
-          <w:i/>
-          <w:iCs/>
-          <w:sz w:val="28"/>
-          <w:szCs w:val="28"/>
-          <w:lang w:val="en-US"/>
-        </w:rPr>
-        <w:t>ArrayList</w:t>
-      </w:r>
-      <w:proofErr w:type="spellEnd"/>
-      <w:r>
-        <w:rPr>
-          <w:rFonts w:ascii="Times New Roman" w:hAnsi="Times New Roman" w:cs="Times New Roman"/>
-          <w:i/>
-          <w:iCs/>
-          <w:sz w:val="28"/>
-          <w:szCs w:val="28"/>
-          <w:lang w:val="en-US"/>
-        </w:rPr>
-        <w:t>&lt;</w:t>
-      </w:r>
-      <w:proofErr w:type="gramStart"/>
-      <w:r>
-        <w:rPr>
-          <w:rFonts w:ascii="Times New Roman" w:hAnsi="Times New Roman" w:cs="Times New Roman"/>
-          <w:i/>
-          <w:iCs/>
-          <w:sz w:val="28"/>
-          <w:szCs w:val="28"/>
-          <w:lang w:val="en-US"/>
-        </w:rPr>
-        <w:t>&gt;(</w:t>
-      </w:r>
-      <w:proofErr w:type="gramEnd"/>
-      <w:r>
-        <w:rPr>
-          <w:rFonts w:ascii="Times New Roman" w:hAnsi="Times New Roman" w:cs="Times New Roman"/>
-          <w:i/>
-          <w:iCs/>
-          <w:sz w:val="28"/>
-          <w:szCs w:val="28"/>
-          <w:lang w:val="en-US"/>
-        </w:rPr>
-        <w:t>)</w:t>
-      </w:r>
-      <w:r>
-        <w:rPr>
-          <w:rFonts w:ascii="Times New Roman" w:hAnsi="Times New Roman" w:cs="Times New Roman"/>
-          <w:i/>
-          <w:iCs/>
-          <w:sz w:val="28"/>
-          <w:szCs w:val="28"/>
-          <w:lang w:val="en-US"/>
-        </w:rPr>
-        <w:t>;</w:t>
-      </w:r>
-    </w:p>
-    <w:p>
-      <w:pPr>
-        <w:rPr>
-          <w:rFonts w:ascii="Times New Roman" w:hAnsi="Times New Roman" w:cs="Times New Roman"/>
-          <w:i/>
-          <w:iCs/>
-          <w:sz w:val="28"/>
-          <w:szCs w:val="28"/>
-          <w:lang w:val="en-US"/>
-        </w:rPr>
-      </w:pPr>
-      <w:r>
-        <w:rPr>
-          <w:rFonts w:ascii="Times New Roman" w:hAnsi="Times New Roman" w:cs="Times New Roman"/>
-          <w:i/>
-          <w:iCs/>
-          <w:sz w:val="28"/>
-          <w:szCs w:val="28"/>
-          <w:lang w:val="en-US"/>
-        </w:rPr>
-        <w:t xml:space="preserve">List </w:t>
-      </w:r>
-      <w:proofErr w:type="spellStart"/>
-      <w:r>
-        <w:rPr>
-          <w:rFonts w:ascii="Times New Roman" w:hAnsi="Times New Roman" w:cs="Times New Roman"/>
-          <w:i/>
-          <w:iCs/>
-          <w:sz w:val="28"/>
-          <w:szCs w:val="28"/>
-          <w:lang w:val="en-US"/>
-        </w:rPr>
-        <w:t>list</w:t>
-      </w:r>
-      <w:proofErr w:type="spellEnd"/>
-      <w:r>
-        <w:rPr>
-          <w:rFonts w:ascii="Times New Roman" w:hAnsi="Times New Roman" w:cs="Times New Roman"/>
-          <w:i/>
-          <w:iCs/>
-          <w:sz w:val="28"/>
-          <w:szCs w:val="28"/>
-          <w:lang w:val="en-US"/>
-        </w:rPr>
-        <w:t xml:space="preserve"> = strings;</w:t>
-      </w:r>
-    </w:p>
-    <w:p>
-      <w:pPr>
-        <w:rPr>
-          <w:rFonts w:ascii="Times New Roman" w:hAnsi="Times New Roman" w:cs="Times New Roman"/>
-          <w:sz w:val="28"/>
-          <w:szCs w:val="28"/>
-        </w:rPr>
-      </w:pPr>
-      <w:r>
-        <w:rPr>
-          <w:rFonts w:ascii="Times New Roman" w:hAnsi="Times New Roman" w:cs="Times New Roman"/>
-          <w:sz w:val="28"/>
-          <w:szCs w:val="28"/>
-        </w:rPr>
-        <w:t xml:space="preserve">Теперь в </w:t>
-      </w:r>
-      <w:r>
-        <w:rPr>
-          <w:rFonts w:ascii="Times New Roman" w:hAnsi="Times New Roman" w:cs="Times New Roman"/>
-          <w:sz w:val="28"/>
-          <w:szCs w:val="28"/>
-          <w:lang w:val="en-US"/>
-        </w:rPr>
-        <w:t>list</w:t>
-      </w:r>
-      <w:r>
-        <w:rPr>
-          <w:rFonts w:ascii="Times New Roman" w:hAnsi="Times New Roman" w:cs="Times New Roman"/>
-          <w:sz w:val="28"/>
-          <w:szCs w:val="28"/>
-        </w:rPr>
-        <w:t xml:space="preserve"> </w:t>
-      </w:r>
-      <w:r>
-        <w:rPr>
-          <w:rFonts w:ascii="Times New Roman" w:hAnsi="Times New Roman" w:cs="Times New Roman"/>
-          <w:sz w:val="28"/>
-          <w:szCs w:val="28"/>
-        </w:rPr>
-        <w:t xml:space="preserve">можно добавить объект любого типа. </w:t>
-      </w:r>
-    </w:p>
-    <w:p>
-      <w:pPr>
-        <w:rPr>
-          <w:rFonts w:ascii="Times New Roman" w:hAnsi="Times New Roman" w:cs="Times New Roman"/>
-          <w:sz w:val="28"/>
-          <w:szCs w:val="28"/>
-          <w:lang w:val="en-US"/>
-        </w:rPr>
-      </w:pPr>
-      <w:r>
-        <w:rPr>
-          <w:rFonts w:ascii="Times New Roman" w:hAnsi="Times New Roman" w:cs="Times New Roman"/>
-          <w:sz w:val="28"/>
-          <w:szCs w:val="28"/>
-        </w:rPr>
-        <w:t xml:space="preserve">Если объявить </w:t>
-      </w:r>
-      <w:r>
-        <w:rPr>
-          <w:rFonts w:ascii="Times New Roman" w:hAnsi="Times New Roman" w:cs="Times New Roman"/>
-          <w:sz w:val="28"/>
-          <w:szCs w:val="28"/>
-          <w:lang w:val="en-US"/>
-        </w:rPr>
-        <w:t>list</w:t>
-      </w:r>
-      <w:r>
-        <w:rPr>
-          <w:rFonts w:ascii="Times New Roman" w:hAnsi="Times New Roman" w:cs="Times New Roman"/>
-          <w:sz w:val="28"/>
-          <w:szCs w:val="28"/>
-        </w:rPr>
-        <w:t xml:space="preserve"> </w:t>
-      </w:r>
-      <w:r>
-        <w:rPr>
-          <w:rFonts w:ascii="Times New Roman" w:hAnsi="Times New Roman" w:cs="Times New Roman"/>
-          <w:sz w:val="28"/>
-          <w:szCs w:val="28"/>
-        </w:rPr>
-        <w:t>следующим образом</w:t>
-      </w:r>
-      <w:r>
-        <w:rPr>
-          <w:rFonts w:ascii="Times New Roman" w:hAnsi="Times New Roman" w:cs="Times New Roman"/>
-          <w:sz w:val="28"/>
-          <w:szCs w:val="28"/>
-        </w:rPr>
-        <w:t xml:space="preserve"> </w:t>
-      </w:r>
-      <w:proofErr w:type="gramStart"/>
-      <w:r>
-        <w:rPr>
-          <w:rFonts w:ascii="Times New Roman" w:hAnsi="Times New Roman" w:cs="Times New Roman"/>
-          <w:i/>
-          <w:iCs/>
-          <w:sz w:val="28"/>
-          <w:szCs w:val="28"/>
-          <w:lang w:val="en-US"/>
-        </w:rPr>
-        <w:t>List</w:t>
-      </w:r>
-      <w:r>
-        <w:rPr>
-          <w:rFonts w:ascii="Times New Roman" w:hAnsi="Times New Roman" w:cs="Times New Roman"/>
-          <w:i/>
-          <w:iCs/>
-          <w:sz w:val="28"/>
-          <w:szCs w:val="28"/>
-        </w:rPr>
-        <w:t>&lt;</w:t>
-      </w:r>
-      <w:proofErr w:type="gramEnd"/>
-      <w:r>
-        <w:rPr>
-          <w:rFonts w:ascii="Times New Roman" w:hAnsi="Times New Roman" w:cs="Times New Roman"/>
-          <w:i/>
-          <w:iCs/>
-          <w:sz w:val="28"/>
-          <w:szCs w:val="28"/>
-          <w:lang w:val="en-US"/>
-        </w:rPr>
         <w:t>Object</w:t>
       </w:r>
       <w:r>
-        <w:rPr>
-          <w:rFonts w:ascii="Times New Roman" w:hAnsi="Times New Roman" w:cs="Times New Roman"/>
-          <w:i/>
-          <w:iCs/>
-          <w:sz w:val="28"/>
-          <w:szCs w:val="28"/>
-        </w:rPr>
-        <w:t xml:space="preserve">&gt; </w:t>
-      </w:r>
-      <w:r>
-        <w:rPr>
-          <w:rFonts w:ascii="Times New Roman" w:hAnsi="Times New Roman" w:cs="Times New Roman"/>
-          <w:i/>
-          <w:iCs/>
-          <w:sz w:val="28"/>
-          <w:szCs w:val="28"/>
-          <w:lang w:val="en-US"/>
-        </w:rPr>
-        <w:t>list</w:t>
-      </w:r>
-      <w:r>
-        <w:rPr>
-          <w:rFonts w:ascii="Times New Roman" w:hAnsi="Times New Roman" w:cs="Times New Roman"/>
-          <w:sz w:val="28"/>
-          <w:szCs w:val="28"/>
-        </w:rPr>
-        <w:t xml:space="preserve"> , </w:t>
-      </w:r>
-      <w:r>
-        <w:rPr>
-          <w:rFonts w:ascii="Times New Roman" w:hAnsi="Times New Roman" w:cs="Times New Roman"/>
-          <w:sz w:val="28"/>
-          <w:szCs w:val="28"/>
-        </w:rPr>
-        <w:t>то в него нельзя будет присвоить список строк.</w:t>
-      </w:r>
-    </w:p>
-    <w:p>
-      <w:pPr>
-        <w:rPr>
-          <w:rFonts w:ascii="Times New Roman" w:hAnsi="Times New Roman" w:cs="Times New Roman"/>
-          <w:sz w:val="28"/>
-          <w:szCs w:val="28"/>
-        </w:rPr>
-      </w:pPr>
-    </w:p>
-    <w:p>
-      <w:pPr>
         <w:rPr>
           <w:rFonts w:ascii="Times New Roman" w:hAnsi="Times New Roman" w:cs="Times New Roman"/>
           <w:b/>
@@ -4637,8 +3869,370 @@
           <w:sz w:val="28"/>
           <w:szCs w:val="28"/>
         </w:rPr>
-      </w:pPr>
-      <w:r>
+        <w:t>&gt;</w:t>
+      </w:r>
+    </w:p>
+    <w:p>
+      <w:pPr>
+        <w:rPr>
+          <w:rFonts w:ascii="Times New Roman" w:hAnsi="Times New Roman" w:cs="Times New Roman"/>
+          <w:sz w:val="28"/>
+          <w:szCs w:val="28"/>
+        </w:rPr>
+      </w:pPr>
+      <w:r>
+        <w:rPr>
+          <w:rFonts w:ascii="Times New Roman" w:hAnsi="Times New Roman" w:cs="Times New Roman"/>
+          <w:sz w:val="28"/>
+          <w:szCs w:val="28"/>
+        </w:rPr>
+        <w:t xml:space="preserve">В </w:t>
+      </w:r>
+      <w:r>
+        <w:rPr>
+          <w:rFonts w:ascii="Times New Roman" w:hAnsi="Times New Roman" w:cs="Times New Roman"/>
+          <w:sz w:val="28"/>
+          <w:szCs w:val="28"/>
+          <w:lang w:val="en-US"/>
+        </w:rPr>
+        <w:t>List</w:t>
+      </w:r>
+      <w:r>
+        <w:rPr>
+          <w:rFonts w:ascii="Times New Roman" w:hAnsi="Times New Roman" w:cs="Times New Roman"/>
+          <w:sz w:val="28"/>
+          <w:szCs w:val="28"/>
+        </w:rPr>
+        <w:t xml:space="preserve"> </w:t>
+      </w:r>
+      <w:r>
+        <w:rPr>
+          <w:rFonts w:ascii="Times New Roman" w:hAnsi="Times New Roman" w:cs="Times New Roman"/>
+          <w:sz w:val="28"/>
+          <w:szCs w:val="28"/>
+        </w:rPr>
+        <w:t>можно присвоить ссылку на любой тип объектов параметризованного класса</w:t>
+      </w:r>
+    </w:p>
+    <w:p>
+      <w:pPr>
+        <w:rPr>
+          <w:rFonts w:ascii="Times New Roman" w:hAnsi="Times New Roman" w:cs="Times New Roman"/>
+          <w:i/>
+          <w:iCs/>
+          <w:sz w:val="28"/>
+          <w:szCs w:val="28"/>
+          <w:lang w:val="en-US"/>
+        </w:rPr>
+      </w:pPr>
+      <w:r>
+        <w:rPr>
+          <w:rFonts w:ascii="Times New Roman" w:hAnsi="Times New Roman" w:cs="Times New Roman"/>
+          <w:i/>
+          <w:iCs/>
+          <w:sz w:val="28"/>
+          <w:szCs w:val="28"/>
+          <w:lang w:val="en-US"/>
+        </w:rPr>
+        <w:t xml:space="preserve">List&lt;String&gt; strings = new </w:t>
+      </w:r>
+      <w:proofErr w:type="spellStart"/>
+      <w:r>
+        <w:rPr>
+          <w:rFonts w:ascii="Times New Roman" w:hAnsi="Times New Roman" w:cs="Times New Roman"/>
+          <w:i/>
+          <w:iCs/>
+          <w:sz w:val="28"/>
+          <w:szCs w:val="28"/>
+          <w:lang w:val="en-US"/>
+        </w:rPr>
+        <w:t>ArrayList</w:t>
+      </w:r>
+      <w:proofErr w:type="spellEnd"/>
+      <w:r>
+        <w:rPr>
+          <w:rFonts w:ascii="Times New Roman" w:hAnsi="Times New Roman" w:cs="Times New Roman"/>
+          <w:i/>
+          <w:iCs/>
+          <w:sz w:val="28"/>
+          <w:szCs w:val="28"/>
+          <w:lang w:val="en-US"/>
+        </w:rPr>
+        <w:t>&lt;</w:t>
+      </w:r>
+      <w:proofErr w:type="gramStart"/>
+      <w:r>
+        <w:rPr>
+          <w:rFonts w:ascii="Times New Roman" w:hAnsi="Times New Roman" w:cs="Times New Roman"/>
+          <w:i/>
+          <w:iCs/>
+          <w:sz w:val="28"/>
+          <w:szCs w:val="28"/>
+          <w:lang w:val="en-US"/>
+        </w:rPr>
+        <w:t>&gt;(</w:t>
+      </w:r>
+      <w:proofErr w:type="gramEnd"/>
+      <w:r>
+        <w:rPr>
+          <w:rFonts w:ascii="Times New Roman" w:hAnsi="Times New Roman" w:cs="Times New Roman"/>
+          <w:i/>
+          <w:iCs/>
+          <w:sz w:val="28"/>
+          <w:szCs w:val="28"/>
+          <w:lang w:val="en-US"/>
+        </w:rPr>
+        <w:t>);</w:t>
+      </w:r>
+    </w:p>
+    <w:p>
+      <w:pPr>
+        <w:rPr>
+          <w:rFonts w:ascii="Times New Roman" w:hAnsi="Times New Roman" w:cs="Times New Roman"/>
+          <w:i/>
+          <w:iCs/>
+          <w:sz w:val="28"/>
+          <w:szCs w:val="28"/>
+        </w:rPr>
+      </w:pPr>
+      <w:r>
+        <w:rPr>
+          <w:rFonts w:ascii="Times New Roman" w:hAnsi="Times New Roman" w:cs="Times New Roman"/>
+          <w:i/>
+          <w:iCs/>
+          <w:sz w:val="28"/>
+          <w:szCs w:val="28"/>
+          <w:lang w:val="en-US"/>
+        </w:rPr>
+        <w:t>List</w:t>
+      </w:r>
+      <w:r>
+        <w:rPr>
+          <w:rFonts w:ascii="Times New Roman" w:hAnsi="Times New Roman" w:cs="Times New Roman"/>
+          <w:i/>
+          <w:iCs/>
+          <w:sz w:val="28"/>
+          <w:szCs w:val="28"/>
+        </w:rPr>
+        <w:t xml:space="preserve"> </w:t>
+      </w:r>
+      <w:proofErr w:type="spellStart"/>
+      <w:r>
+        <w:rPr>
+          <w:rFonts w:ascii="Times New Roman" w:hAnsi="Times New Roman" w:cs="Times New Roman"/>
+          <w:i/>
+          <w:iCs/>
+          <w:sz w:val="28"/>
+          <w:szCs w:val="28"/>
+          <w:lang w:val="en-US"/>
+        </w:rPr>
+        <w:t>list</w:t>
+      </w:r>
+      <w:proofErr w:type="spellEnd"/>
+      <w:r>
+        <w:rPr>
+          <w:rFonts w:ascii="Times New Roman" w:hAnsi="Times New Roman" w:cs="Times New Roman"/>
+          <w:i/>
+          <w:iCs/>
+          <w:sz w:val="28"/>
+          <w:szCs w:val="28"/>
+        </w:rPr>
+        <w:t xml:space="preserve"> = </w:t>
+      </w:r>
+      <w:r>
+        <w:rPr>
+          <w:rFonts w:ascii="Times New Roman" w:hAnsi="Times New Roman" w:cs="Times New Roman"/>
+          <w:i/>
+          <w:iCs/>
+          <w:sz w:val="28"/>
+          <w:szCs w:val="28"/>
+          <w:lang w:val="en-US"/>
+        </w:rPr>
+        <w:t>strings</w:t>
+      </w:r>
+      <w:r>
+        <w:rPr>
+          <w:rFonts w:ascii="Times New Roman" w:hAnsi="Times New Roman" w:cs="Times New Roman"/>
+          <w:i/>
+          <w:iCs/>
+          <w:sz w:val="28"/>
+          <w:szCs w:val="28"/>
+        </w:rPr>
+        <w:t>;</w:t>
+      </w:r>
+    </w:p>
+    <w:p>
+      <w:pPr>
+        <w:rPr>
+          <w:rFonts w:ascii="Times New Roman" w:hAnsi="Times New Roman" w:cs="Times New Roman"/>
+          <w:sz w:val="28"/>
+          <w:szCs w:val="28"/>
+        </w:rPr>
+      </w:pPr>
+      <w:r>
+        <w:rPr>
+          <w:rFonts w:ascii="Times New Roman" w:hAnsi="Times New Roman" w:cs="Times New Roman"/>
+          <w:sz w:val="28"/>
+          <w:szCs w:val="28"/>
+        </w:rPr>
+        <w:t xml:space="preserve">Теперь в </w:t>
+      </w:r>
+      <w:r>
+        <w:rPr>
+          <w:rFonts w:ascii="Times New Roman" w:hAnsi="Times New Roman" w:cs="Times New Roman"/>
+          <w:sz w:val="28"/>
+          <w:szCs w:val="28"/>
+          <w:lang w:val="en-US"/>
+        </w:rPr>
+        <w:t>list</w:t>
+      </w:r>
+      <w:r>
+        <w:rPr>
+          <w:rFonts w:ascii="Times New Roman" w:hAnsi="Times New Roman" w:cs="Times New Roman"/>
+          <w:sz w:val="28"/>
+          <w:szCs w:val="28"/>
+        </w:rPr>
+        <w:t xml:space="preserve"> </w:t>
+      </w:r>
+      <w:r>
+        <w:rPr>
+          <w:rFonts w:ascii="Times New Roman" w:hAnsi="Times New Roman" w:cs="Times New Roman"/>
+          <w:sz w:val="28"/>
+          <w:szCs w:val="28"/>
+        </w:rPr>
+        <w:t xml:space="preserve">можно добавить объект любого типа. </w:t>
+      </w:r>
+    </w:p>
+    <w:p>
+      <w:pPr>
+        <w:rPr>
+          <w:rFonts w:ascii="Times New Roman" w:hAnsi="Times New Roman" w:cs="Times New Roman"/>
+          <w:sz w:val="28"/>
+          <w:szCs w:val="28"/>
+        </w:rPr>
+      </w:pPr>
+      <w:r>
+        <w:rPr>
+          <w:rFonts w:ascii="Times New Roman" w:hAnsi="Times New Roman" w:cs="Times New Roman"/>
+          <w:sz w:val="28"/>
+          <w:szCs w:val="28"/>
+        </w:rPr>
+        <w:t xml:space="preserve">Если объявить </w:t>
+      </w:r>
+      <w:r>
+        <w:rPr>
+          <w:rFonts w:ascii="Times New Roman" w:hAnsi="Times New Roman" w:cs="Times New Roman"/>
+          <w:sz w:val="28"/>
+          <w:szCs w:val="28"/>
+          <w:lang w:val="en-US"/>
+        </w:rPr>
+        <w:t>list</w:t>
+      </w:r>
+      <w:r>
+        <w:rPr>
+          <w:rFonts w:ascii="Times New Roman" w:hAnsi="Times New Roman" w:cs="Times New Roman"/>
+          <w:sz w:val="28"/>
+          <w:szCs w:val="28"/>
+        </w:rPr>
+        <w:t xml:space="preserve"> </w:t>
+      </w:r>
+      <w:r>
+        <w:rPr>
+          <w:rFonts w:ascii="Times New Roman" w:hAnsi="Times New Roman" w:cs="Times New Roman"/>
+          <w:sz w:val="28"/>
+          <w:szCs w:val="28"/>
+        </w:rPr>
+        <w:t>следующим образом</w:t>
+      </w:r>
+      <w:r>
+        <w:rPr>
+          <w:rFonts w:ascii="Times New Roman" w:hAnsi="Times New Roman" w:cs="Times New Roman"/>
+          <w:sz w:val="28"/>
+          <w:szCs w:val="28"/>
+        </w:rPr>
+        <w:t xml:space="preserve"> </w:t>
+      </w:r>
+      <w:r>
+        <w:rPr>
+          <w:rFonts w:ascii="Times New Roman" w:hAnsi="Times New Roman" w:cs="Times New Roman"/>
+          <w:i/>
+          <w:iCs/>
+          <w:sz w:val="28"/>
+          <w:szCs w:val="28"/>
+          <w:lang w:val="en-US"/>
+        </w:rPr>
+        <w:t>List</w:t>
+      </w:r>
+      <w:r>
+        <w:rPr>
+          <w:rFonts w:ascii="Times New Roman" w:hAnsi="Times New Roman" w:cs="Times New Roman"/>
+          <w:i/>
+          <w:iCs/>
+          <w:sz w:val="28"/>
+          <w:szCs w:val="28"/>
+        </w:rPr>
+        <w:t>&lt;</w:t>
+      </w:r>
+      <w:r>
+        <w:rPr>
+          <w:rFonts w:ascii="Times New Roman" w:hAnsi="Times New Roman" w:cs="Times New Roman"/>
+          <w:i/>
+          <w:iCs/>
+          <w:sz w:val="28"/>
+          <w:szCs w:val="28"/>
+          <w:lang w:val="en-US"/>
+        </w:rPr>
+        <w:t>Object</w:t>
+      </w:r>
+      <w:r>
+        <w:rPr>
+          <w:rFonts w:ascii="Times New Roman" w:hAnsi="Times New Roman" w:cs="Times New Roman"/>
+          <w:i/>
+          <w:iCs/>
+          <w:sz w:val="28"/>
+          <w:szCs w:val="28"/>
+        </w:rPr>
+        <w:t xml:space="preserve">&gt; </w:t>
+      </w:r>
+      <w:r>
+        <w:rPr>
+          <w:rFonts w:ascii="Times New Roman" w:hAnsi="Times New Roman" w:cs="Times New Roman"/>
+          <w:i/>
+          <w:iCs/>
+          <w:sz w:val="28"/>
+          <w:szCs w:val="28"/>
+          <w:lang w:val="en-US"/>
+        </w:rPr>
+        <w:t>list</w:t>
+      </w:r>
+      <w:r>
+        <w:rPr>
+          <w:rFonts w:ascii="Times New Roman" w:hAnsi="Times New Roman" w:cs="Times New Roman"/>
+          <w:sz w:val="28"/>
+          <w:szCs w:val="28"/>
+        </w:rPr>
+        <w:t xml:space="preserve"> , </w:t>
+      </w:r>
+      <w:r>
+        <w:rPr>
+          <w:rFonts w:ascii="Times New Roman" w:hAnsi="Times New Roman" w:cs="Times New Roman"/>
+          <w:sz w:val="28"/>
+          <w:szCs w:val="28"/>
+        </w:rPr>
+        <w:t>то в него нельзя будет присвоить список строк.</w:t>
+      </w:r>
+    </w:p>
+    <w:p>
+      <w:pPr>
+        <w:rPr>
+          <w:rFonts w:ascii="Times New Roman" w:hAnsi="Times New Roman" w:cs="Times New Roman"/>
+          <w:sz w:val="28"/>
+          <w:szCs w:val="28"/>
+        </w:rPr>
+      </w:pPr>
+    </w:p>
+    <w:p>
+      <w:pPr>
         <w:rPr>
           <w:rFonts w:ascii="Times New Roman" w:hAnsi="Times New Roman" w:cs="Times New Roman"/>
           <w:b/>
@@ -4646,9 +4240,7 @@
           <w:sz w:val="28"/>
           <w:szCs w:val="28"/>
         </w:rPr>
-        <w:lastRenderedPageBreak/>
-        <w:t xml:space="preserve">Разница между </w:t>
-      </w:r>
+      </w:pPr>
       <w:r>
         <w:rPr>
           <w:rFonts w:ascii="Times New Roman" w:hAnsi="Times New Roman" w:cs="Times New Roman"/>
@@ -4656,9 +4248,8 @@
           <w:bCs/>
           <w:sz w:val="28"/>
           <w:szCs w:val="28"/>
-          <w:lang w:val="en-US"/>
-        </w:rPr>
-        <w:t>List</w:t>
+        </w:rPr>
+        <w:t xml:space="preserve">Разница между </w:t>
       </w:r>
       <w:r>
         <w:rPr>
@@ -4667,8 +4258,9 @@
           <w:bCs/>
           <w:sz w:val="28"/>
           <w:szCs w:val="28"/>
-        </w:rPr>
-        <w:t xml:space="preserve"> </w:t>
+          <w:lang w:val="en-US"/>
+        </w:rPr>
+        <w:t>List</w:t>
       </w:r>
       <w:r>
         <w:rPr>
@@ -4678,9 +4270,8 @@
           <w:sz w:val="28"/>
           <w:szCs w:val="28"/>
         </w:rPr>
-        <w:t xml:space="preserve">и </w:t>
-      </w:r>
-      <w:proofErr w:type="gramStart"/>
+        <w:t xml:space="preserve"> </w:t>
+      </w:r>
       <w:r>
         <w:rPr>
           <w:rFonts w:ascii="Times New Roman" w:hAnsi="Times New Roman" w:cs="Times New Roman"/>
@@ -4688,9 +4279,8 @@
           <w:bCs/>
           <w:sz w:val="28"/>
           <w:szCs w:val="28"/>
-          <w:lang w:val="en-US"/>
-        </w:rPr>
-        <w:t>List</w:t>
+        </w:rPr>
+        <w:t xml:space="preserve">и </w:t>
       </w:r>
       <w:r>
         <w:rPr>
@@ -4699,10 +4289,10 @@
           <w:bCs/>
           <w:sz w:val="28"/>
           <w:szCs w:val="28"/>
-        </w:rPr>
-        <w:t>&lt;</w:t>
-      </w:r>
-      <w:proofErr w:type="gramEnd"/>
+          <w:lang w:val="en-US"/>
+        </w:rPr>
+        <w:t>List</w:t>
+      </w:r>
       <w:r>
         <w:rPr>
           <w:rFonts w:ascii="Times New Roman" w:hAnsi="Times New Roman" w:cs="Times New Roman"/>
@@ -4711,25 +4301,25 @@
           <w:sz w:val="28"/>
           <w:szCs w:val="28"/>
         </w:rPr>
-        <w:t>?&gt;</w:t>
-      </w:r>
-    </w:p>
-    <w:p>
-      <w:pPr>
-        <w:rPr>
-          <w:rFonts w:ascii="Times New Roman" w:hAnsi="Times New Roman" w:cs="Times New Roman"/>
-          <w:sz w:val="28"/>
-          <w:szCs w:val="28"/>
-          <w:lang w:val="en-US"/>
-        </w:rPr>
-      </w:pPr>
-      <w:r>
-        <w:rPr>
-          <w:rFonts w:ascii="Times New Roman" w:hAnsi="Times New Roman" w:cs="Times New Roman"/>
-          <w:sz w:val="28"/>
-          <w:szCs w:val="28"/>
-          <w:lang w:val="en-US"/>
-        </w:rPr>
+        <w:t>&lt;?&gt;</w:t>
+      </w:r>
+    </w:p>
+    <w:p>
+      <w:pPr>
+        <w:rPr>
+          <w:rFonts w:ascii="Times New Roman" w:hAnsi="Times New Roman" w:cs="Times New Roman"/>
+          <w:sz w:val="28"/>
+          <w:szCs w:val="28"/>
+        </w:rPr>
+      </w:pPr>
+      <w:r>
+        <w:rPr>
+          <w:rFonts w:ascii="Times New Roman" w:hAnsi="Times New Roman" w:cs="Times New Roman"/>
+          <w:sz w:val="28"/>
+          <w:szCs w:val="28"/>
+          <w:lang w:val="en-US"/>
+        </w:rPr>
+        <w:lastRenderedPageBreak/>
         <w:t>List</w:t>
       </w:r>
       <w:r>
@@ -4771,27 +4361,8 @@
           <w:sz w:val="28"/>
           <w:szCs w:val="28"/>
         </w:rPr>
-        <w:t xml:space="preserve">или его подтипы. </w:t>
-      </w:r>
-      <w:proofErr w:type="gramStart"/>
-      <w:r>
-        <w:rPr>
-          <w:rFonts w:ascii="Times New Roman" w:hAnsi="Times New Roman" w:cs="Times New Roman"/>
-          <w:sz w:val="28"/>
-          <w:szCs w:val="28"/>
-        </w:rPr>
-        <w:t>По сути</w:t>
-      </w:r>
-      <w:proofErr w:type="gramEnd"/>
-      <w:r>
-        <w:rPr>
-          <w:rFonts w:ascii="Times New Roman" w:hAnsi="Times New Roman" w:cs="Times New Roman"/>
-          <w:sz w:val="28"/>
-          <w:szCs w:val="28"/>
-        </w:rPr>
-        <w:t xml:space="preserve"> туда можно засунуть что угодно, но это чревато ошибками. В </w:t>
-      </w:r>
-      <w:proofErr w:type="gramStart"/>
+        <w:t xml:space="preserve">или его подтипы. По сути туда можно засунуть что угодно, но это чревато ошибками. В </w:t>
+      </w:r>
       <w:r>
         <w:rPr>
           <w:rFonts w:ascii="Times New Roman" w:hAnsi="Times New Roman" w:cs="Times New Roman"/>
@@ -4807,16 +4378,7 @@
           <w:sz w:val="28"/>
           <w:szCs w:val="28"/>
         </w:rPr>
-        <w:t>&lt;</w:t>
-      </w:r>
-      <w:proofErr w:type="gramEnd"/>
-      <w:r>
-        <w:rPr>
-          <w:rFonts w:ascii="Times New Roman" w:hAnsi="Times New Roman" w:cs="Times New Roman"/>
-          <w:sz w:val="28"/>
-          <w:szCs w:val="28"/>
-        </w:rPr>
-        <w:t xml:space="preserve">?&gt; </w:t>
+        <w:t xml:space="preserve">&lt;?&gt; </w:t>
       </w:r>
       <w:r>
         <w:rPr>
@@ -4833,61 +4395,32 @@
           <w:szCs w:val="28"/>
           <w:lang w:val="en-US"/>
         </w:rPr>
-        <w:t>null.</w:t>
-      </w:r>
-    </w:p>
-    <w:p>
-      <w:pPr>
-        <w:rPr>
-          <w:rFonts w:ascii="Times New Roman" w:hAnsi="Times New Roman" w:cs="Times New Roman"/>
-          <w:sz w:val="28"/>
-          <w:szCs w:val="28"/>
-          <w:lang w:val="en-US"/>
-        </w:rPr>
-      </w:pPr>
-      <w:r>
-        <w:rPr>
-          <w:rFonts w:ascii="Times New Roman" w:hAnsi="Times New Roman" w:cs="Times New Roman"/>
-          <w:sz w:val="28"/>
-          <w:szCs w:val="28"/>
-        </w:rPr>
-        <w:t xml:space="preserve">Не используйте </w:t>
-      </w:r>
-      <w:proofErr w:type="spellStart"/>
-      <w:r>
-        <w:rPr>
-          <w:rFonts w:ascii="Times New Roman" w:hAnsi="Times New Roman" w:cs="Times New Roman"/>
-          <w:sz w:val="28"/>
-          <w:szCs w:val="28"/>
-        </w:rPr>
-        <w:t>Raw</w:t>
-      </w:r>
-      <w:proofErr w:type="spellEnd"/>
-      <w:r>
-        <w:rPr>
-          <w:rFonts w:ascii="Times New Roman" w:hAnsi="Times New Roman" w:cs="Times New Roman"/>
-          <w:sz w:val="28"/>
-          <w:szCs w:val="28"/>
-        </w:rPr>
-        <w:t xml:space="preserve"> типы! Если аргумент типа не определен, то используйте </w:t>
-      </w:r>
-      <w:proofErr w:type="spellStart"/>
-      <w:r>
-        <w:rPr>
-          <w:rFonts w:ascii="Times New Roman" w:hAnsi="Times New Roman" w:cs="Times New Roman"/>
-          <w:sz w:val="28"/>
-          <w:szCs w:val="28"/>
-        </w:rPr>
-        <w:t>wildcard</w:t>
-      </w:r>
-      <w:proofErr w:type="spellEnd"/>
-      <w:r>
-        <w:rPr>
-          <w:rFonts w:ascii="Times New Roman" w:hAnsi="Times New Roman" w:cs="Times New Roman"/>
-          <w:sz w:val="28"/>
-          <w:szCs w:val="28"/>
-        </w:rPr>
-        <w:t xml:space="preserve"> &lt;?&gt;.</w:t>
+        <w:t>null</w:t>
+      </w:r>
+      <w:r>
+        <w:rPr>
+          <w:rFonts w:ascii="Times New Roman" w:hAnsi="Times New Roman" w:cs="Times New Roman"/>
+          <w:sz w:val="28"/>
+          <w:szCs w:val="28"/>
+        </w:rPr>
+        <w:t>.</w:t>
+      </w:r>
+    </w:p>
+    <w:p>
+      <w:pPr>
+        <w:rPr>
+          <w:rFonts w:ascii="Times New Roman" w:hAnsi="Times New Roman" w:cs="Times New Roman"/>
+          <w:sz w:val="28"/>
+          <w:szCs w:val="28"/>
+        </w:rPr>
+      </w:pPr>
+      <w:r>
+        <w:rPr>
+          <w:rFonts w:ascii="Times New Roman" w:hAnsi="Times New Roman" w:cs="Times New Roman"/>
+          <w:sz w:val="28"/>
+          <w:szCs w:val="28"/>
+        </w:rPr>
+        <w:t>Не используйте Raw типы! Если аргумент типа не определен, то используйте wildcard &lt;?&gt;.</w:t>
       </w:r>
     </w:p>
     <w:p>
@@ -4907,7 +4440,6 @@
           <w:bCs/>
           <w:sz w:val="28"/>
           <w:szCs w:val="28"/>
-          <w:lang w:val="en-US"/>
         </w:rPr>
       </w:pPr>
       <w:r>
@@ -4927,9 +4459,8 @@
           <w:bCs/>
           <w:sz w:val="28"/>
           <w:szCs w:val="28"/>
-          <w:lang w:val="en-US"/>
-        </w:rPr>
-        <w:t xml:space="preserve">&lt;T&gt; </w:t>
+        </w:rPr>
+        <w:t>&lt;</w:t>
       </w:r>
       <w:r>
         <w:rPr>
@@ -4938,8 +4469,9 @@
           <w:bCs/>
           <w:sz w:val="28"/>
           <w:szCs w:val="28"/>
-        </w:rPr>
-        <w:t xml:space="preserve">и </w:t>
+          <w:lang w:val="en-US"/>
+        </w:rPr>
+        <w:t>T</w:t>
       </w:r>
       <w:r>
         <w:rPr>
@@ -4948,284 +4480,10 @@
           <w:bCs/>
           <w:sz w:val="28"/>
           <w:szCs w:val="28"/>
-          <w:lang w:val="en-US"/>
-        </w:rPr>
-        <w:t>&lt;?&gt;</w:t>
-      </w:r>
-    </w:p>
-    <w:p>
-      <w:pPr>
-        <w:rPr>
-          <w:rFonts w:ascii="Times New Roman" w:hAnsi="Times New Roman" w:cs="Times New Roman"/>
-          <w:sz w:val="28"/>
-          <w:szCs w:val="28"/>
-        </w:rPr>
-      </w:pPr>
-      <w:r>
-        <w:rPr>
-          <w:rFonts w:ascii="Times New Roman" w:hAnsi="Times New Roman" w:cs="Times New Roman"/>
-          <w:sz w:val="28"/>
-          <w:szCs w:val="28"/>
-        </w:rPr>
-        <w:t xml:space="preserve">Параметризованный тип </w:t>
-      </w:r>
-      <w:r>
-        <w:rPr>
-          <w:rFonts w:ascii="Times New Roman" w:hAnsi="Times New Roman" w:cs="Times New Roman"/>
-          <w:sz w:val="28"/>
-          <w:szCs w:val="28"/>
-        </w:rPr>
-        <w:t>&lt;</w:t>
-      </w:r>
-      <w:r>
-        <w:rPr>
-          <w:rFonts w:ascii="Times New Roman" w:hAnsi="Times New Roman" w:cs="Times New Roman"/>
-          <w:sz w:val="28"/>
-          <w:szCs w:val="28"/>
-          <w:lang w:val="en-US"/>
-        </w:rPr>
-        <w:t>T</w:t>
-      </w:r>
-      <w:r>
-        <w:rPr>
-          <w:rFonts w:ascii="Times New Roman" w:hAnsi="Times New Roman" w:cs="Times New Roman"/>
-          <w:sz w:val="28"/>
-          <w:szCs w:val="28"/>
         </w:rPr>
         <w:t xml:space="preserve">&gt; </w:t>
       </w:r>
       <w:r>
-        <w:rPr>
-          <w:rFonts w:ascii="Times New Roman" w:hAnsi="Times New Roman" w:cs="Times New Roman"/>
-          <w:sz w:val="28"/>
-          <w:szCs w:val="28"/>
-        </w:rPr>
-        <w:t xml:space="preserve">инвариантен, </w:t>
-      </w:r>
-      <w:r>
-        <w:rPr>
-          <w:rFonts w:ascii="Times New Roman" w:hAnsi="Times New Roman" w:cs="Times New Roman"/>
-          <w:sz w:val="28"/>
-          <w:szCs w:val="28"/>
-        </w:rPr>
-        <w:t xml:space="preserve">&lt;?&gt; </w:t>
-      </w:r>
-      <w:r>
-        <w:rPr>
-          <w:rFonts w:ascii="Times New Roman" w:hAnsi="Times New Roman" w:cs="Times New Roman"/>
-          <w:sz w:val="28"/>
-          <w:szCs w:val="28"/>
-        </w:rPr>
-        <w:t xml:space="preserve">может быть ковариантным или контравариантным.  </w:t>
-      </w:r>
-      <w:r>
-        <w:rPr>
-          <w:rFonts w:ascii="Times New Roman" w:hAnsi="Times New Roman" w:cs="Times New Roman"/>
-          <w:sz w:val="28"/>
-          <w:szCs w:val="28"/>
-        </w:rPr>
-        <w:t xml:space="preserve">&lt;?&gt; </w:t>
-      </w:r>
-      <w:r>
-        <w:rPr>
-          <w:rFonts w:ascii="Times New Roman" w:hAnsi="Times New Roman" w:cs="Times New Roman"/>
-          <w:sz w:val="28"/>
-          <w:szCs w:val="28"/>
-        </w:rPr>
-        <w:t xml:space="preserve">представляет собой </w:t>
-      </w:r>
-      <w:r>
-        <w:rPr>
-          <w:rFonts w:ascii="Times New Roman" w:hAnsi="Times New Roman" w:cs="Times New Roman"/>
-          <w:sz w:val="28"/>
-          <w:szCs w:val="28"/>
-        </w:rPr>
-        <w:t>любой</w:t>
-      </w:r>
-      <w:r>
-        <w:rPr>
-          <w:rFonts w:ascii="Times New Roman" w:hAnsi="Times New Roman" w:cs="Times New Roman"/>
-          <w:sz w:val="28"/>
-          <w:szCs w:val="28"/>
-        </w:rPr>
-        <w:t xml:space="preserve"> тип, что запрещает вносить туда элементы, и читать помимо </w:t>
-      </w:r>
-      <w:r>
-        <w:rPr>
-          <w:rFonts w:ascii="Times New Roman" w:hAnsi="Times New Roman" w:cs="Times New Roman"/>
-          <w:sz w:val="28"/>
-          <w:szCs w:val="28"/>
-          <w:lang w:val="en-US"/>
-        </w:rPr>
-        <w:t>object</w:t>
-      </w:r>
-      <w:r>
-        <w:rPr>
-          <w:rFonts w:ascii="Times New Roman" w:hAnsi="Times New Roman" w:cs="Times New Roman"/>
-          <w:sz w:val="28"/>
-          <w:szCs w:val="28"/>
-        </w:rPr>
-        <w:t xml:space="preserve">. </w:t>
-      </w:r>
-      <w:r>
-        <w:rPr>
-          <w:rFonts w:ascii="Times New Roman" w:hAnsi="Times New Roman" w:cs="Times New Roman"/>
-          <w:sz w:val="28"/>
-          <w:szCs w:val="28"/>
-        </w:rPr>
-        <w:t>&lt;</w:t>
-      </w:r>
-      <w:r>
-        <w:rPr>
-          <w:rFonts w:ascii="Times New Roman" w:hAnsi="Times New Roman" w:cs="Times New Roman"/>
-          <w:sz w:val="28"/>
-          <w:szCs w:val="28"/>
-          <w:lang w:val="en-US"/>
-        </w:rPr>
-        <w:t>T</w:t>
-      </w:r>
-      <w:r>
-        <w:rPr>
-          <w:rFonts w:ascii="Times New Roman" w:hAnsi="Times New Roman" w:cs="Times New Roman"/>
-          <w:sz w:val="28"/>
-          <w:szCs w:val="28"/>
-        </w:rPr>
-        <w:t xml:space="preserve">&gt; </w:t>
-      </w:r>
-      <w:r>
-        <w:rPr>
-          <w:rFonts w:ascii="Times New Roman" w:hAnsi="Times New Roman" w:cs="Times New Roman"/>
-          <w:sz w:val="28"/>
-          <w:szCs w:val="28"/>
-        </w:rPr>
-        <w:t xml:space="preserve">конкретный тип, и нет таких ограничений (Можем положить </w:t>
-      </w:r>
-      <w:r>
-        <w:rPr>
-          <w:rFonts w:ascii="Times New Roman" w:hAnsi="Times New Roman" w:cs="Times New Roman"/>
-          <w:sz w:val="28"/>
-          <w:szCs w:val="28"/>
-          <w:lang w:val="en-US"/>
-        </w:rPr>
-        <w:t>T</w:t>
-      </w:r>
-      <w:r>
-        <w:rPr>
-          <w:rFonts w:ascii="Times New Roman" w:hAnsi="Times New Roman" w:cs="Times New Roman"/>
-          <w:sz w:val="28"/>
-          <w:szCs w:val="28"/>
-        </w:rPr>
-        <w:t xml:space="preserve">, </w:t>
-      </w:r>
-      <w:r>
-        <w:rPr>
-          <w:rFonts w:ascii="Times New Roman" w:hAnsi="Times New Roman" w:cs="Times New Roman"/>
-          <w:sz w:val="28"/>
-          <w:szCs w:val="28"/>
-        </w:rPr>
-        <w:t xml:space="preserve">и прочитать </w:t>
-      </w:r>
-      <w:r>
-        <w:rPr>
-          <w:rFonts w:ascii="Times New Roman" w:hAnsi="Times New Roman" w:cs="Times New Roman"/>
-          <w:sz w:val="28"/>
-          <w:szCs w:val="28"/>
-          <w:lang w:val="en-US"/>
-        </w:rPr>
-        <w:t>T</w:t>
-      </w:r>
-      <w:r>
-        <w:rPr>
-          <w:rFonts w:ascii="Times New Roman" w:hAnsi="Times New Roman" w:cs="Times New Roman"/>
-          <w:sz w:val="28"/>
-          <w:szCs w:val="28"/>
-        </w:rPr>
-        <w:t>).</w:t>
-      </w:r>
-      <w:r>
-        <w:rPr>
-          <w:rFonts w:ascii="Times New Roman" w:hAnsi="Times New Roman" w:cs="Times New Roman"/>
-          <w:sz w:val="28"/>
-          <w:szCs w:val="28"/>
-        </w:rPr>
-        <w:t xml:space="preserve"> </w:t>
-      </w:r>
-      <w:r>
-        <w:rPr>
-          <w:rFonts w:ascii="Times New Roman" w:hAnsi="Times New Roman" w:cs="Times New Roman"/>
-          <w:sz w:val="28"/>
-          <w:szCs w:val="28"/>
-        </w:rPr>
-        <w:t>Мы не можем объявлять класс</w:t>
-      </w:r>
-      <w:r>
-        <w:rPr>
-          <w:rFonts w:ascii="Times New Roman" w:hAnsi="Times New Roman" w:cs="Times New Roman"/>
-          <w:sz w:val="28"/>
-          <w:szCs w:val="28"/>
-        </w:rPr>
-        <w:t xml:space="preserve"> </w:t>
-      </w:r>
-      <w:r>
-        <w:rPr>
-          <w:rFonts w:ascii="Times New Roman" w:hAnsi="Times New Roman" w:cs="Times New Roman"/>
-          <w:sz w:val="28"/>
-          <w:szCs w:val="28"/>
-        </w:rPr>
-        <w:t xml:space="preserve">или метод, параметризованный </w:t>
-      </w:r>
-      <w:r>
-        <w:rPr>
-          <w:rFonts w:ascii="Times New Roman" w:hAnsi="Times New Roman" w:cs="Times New Roman"/>
-          <w:sz w:val="28"/>
-          <w:szCs w:val="28"/>
-        </w:rPr>
-        <w:t xml:space="preserve">&lt;?&gt;. </w:t>
-      </w:r>
-      <w:r>
-        <w:rPr>
-          <w:rFonts w:ascii="Times New Roman" w:hAnsi="Times New Roman" w:cs="Times New Roman"/>
-          <w:sz w:val="28"/>
-          <w:szCs w:val="28"/>
-        </w:rPr>
-        <w:t xml:space="preserve">Используем </w:t>
-      </w:r>
-      <w:r>
-        <w:rPr>
-          <w:rFonts w:ascii="Times New Roman" w:hAnsi="Times New Roman" w:cs="Times New Roman"/>
-          <w:sz w:val="28"/>
-          <w:szCs w:val="28"/>
-        </w:rPr>
-        <w:t>&lt;?&gt;</w:t>
-      </w:r>
-      <w:r>
-        <w:rPr>
-          <w:rFonts w:ascii="Times New Roman" w:hAnsi="Times New Roman" w:cs="Times New Roman"/>
-          <w:sz w:val="28"/>
-          <w:szCs w:val="28"/>
-        </w:rPr>
-        <w:t xml:space="preserve"> там, где </w:t>
-      </w:r>
-      <w:r>
-        <w:rPr>
-          <w:rFonts w:ascii="Times New Roman" w:hAnsi="Times New Roman" w:cs="Times New Roman"/>
-          <w:sz w:val="28"/>
-          <w:szCs w:val="28"/>
-        </w:rPr>
-        <w:t>должен приниматься любой тип (чаще всего в параметрах метода).</w:t>
-      </w:r>
-    </w:p>
-    <w:p>
-      <w:pPr>
-        <w:rPr>
-          <w:rFonts w:ascii="Times New Roman" w:hAnsi="Times New Roman" w:cs="Times New Roman"/>
-          <w:sz w:val="28"/>
-          <w:szCs w:val="28"/>
-        </w:rPr>
-      </w:pPr>
-    </w:p>
-    <w:p>
-      <w:pPr>
         <w:rPr>
           <w:rFonts w:ascii="Times New Roman" w:hAnsi="Times New Roman" w:cs="Times New Roman"/>
           <w:b/>
@@ -5233,7 +4491,8 @@
           <w:sz w:val="28"/>
           <w:szCs w:val="28"/>
         </w:rPr>
-      </w:pPr>
+        <w:t xml:space="preserve">и </w:t>
+      </w:r>
       <w:r>
         <w:rPr>
           <w:rFonts w:ascii="Times New Roman" w:hAnsi="Times New Roman" w:cs="Times New Roman"/>
@@ -5242,6 +4501,298 @@
           <w:sz w:val="28"/>
           <w:szCs w:val="28"/>
         </w:rPr>
+        <w:t>&lt;?&gt;</w:t>
+      </w:r>
+    </w:p>
+    <w:p>
+      <w:pPr>
+        <w:rPr>
+          <w:rFonts w:ascii="Times New Roman" w:hAnsi="Times New Roman" w:cs="Times New Roman"/>
+          <w:sz w:val="28"/>
+          <w:szCs w:val="28"/>
+        </w:rPr>
+      </w:pPr>
+      <w:r>
+        <w:rPr>
+          <w:rFonts w:ascii="Times New Roman" w:hAnsi="Times New Roman" w:cs="Times New Roman"/>
+          <w:sz w:val="28"/>
+          <w:szCs w:val="28"/>
+        </w:rPr>
+        <w:t xml:space="preserve">Параметризованный тип </w:t>
+      </w:r>
+      <w:r>
+        <w:rPr>
+          <w:rFonts w:ascii="Times New Roman" w:hAnsi="Times New Roman" w:cs="Times New Roman"/>
+          <w:sz w:val="28"/>
+          <w:szCs w:val="28"/>
+        </w:rPr>
+        <w:t>&lt;</w:t>
+      </w:r>
+      <w:r>
+        <w:rPr>
+          <w:rFonts w:ascii="Times New Roman" w:hAnsi="Times New Roman" w:cs="Times New Roman"/>
+          <w:sz w:val="28"/>
+          <w:szCs w:val="28"/>
+          <w:lang w:val="en-US"/>
+        </w:rPr>
+        <w:t>T</w:t>
+      </w:r>
+      <w:r>
+        <w:rPr>
+          <w:rFonts w:ascii="Times New Roman" w:hAnsi="Times New Roman" w:cs="Times New Roman"/>
+          <w:sz w:val="28"/>
+          <w:szCs w:val="28"/>
+        </w:rPr>
+        <w:t xml:space="preserve">&gt; </w:t>
+      </w:r>
+      <w:r>
+        <w:rPr>
+          <w:rFonts w:ascii="Times New Roman" w:hAnsi="Times New Roman" w:cs="Times New Roman"/>
+          <w:sz w:val="28"/>
+          <w:szCs w:val="28"/>
+        </w:rPr>
+        <w:t xml:space="preserve">инвариантен, </w:t>
+      </w:r>
+      <w:r>
+        <w:rPr>
+          <w:rFonts w:ascii="Times New Roman" w:hAnsi="Times New Roman" w:cs="Times New Roman"/>
+          <w:sz w:val="28"/>
+          <w:szCs w:val="28"/>
+        </w:rPr>
+        <w:t xml:space="preserve">&lt;?&gt; </w:t>
+      </w:r>
+      <w:r>
+        <w:rPr>
+          <w:rFonts w:ascii="Times New Roman" w:hAnsi="Times New Roman" w:cs="Times New Roman"/>
+          <w:sz w:val="28"/>
+          <w:szCs w:val="28"/>
+        </w:rPr>
+        <w:t xml:space="preserve">может быть ковариантным или контравариантным.  </w:t>
+      </w:r>
+      <w:r>
+        <w:rPr>
+          <w:rFonts w:ascii="Times New Roman" w:hAnsi="Times New Roman" w:cs="Times New Roman"/>
+          <w:sz w:val="28"/>
+          <w:szCs w:val="28"/>
+        </w:rPr>
+        <w:t xml:space="preserve">&lt;?&gt; </w:t>
+      </w:r>
+      <w:r>
+        <w:rPr>
+          <w:rFonts w:ascii="Times New Roman" w:hAnsi="Times New Roman" w:cs="Times New Roman"/>
+          <w:sz w:val="28"/>
+          <w:szCs w:val="28"/>
+        </w:rPr>
+        <w:t xml:space="preserve">представляет собой </w:t>
+      </w:r>
+      <w:r>
+        <w:rPr>
+          <w:rFonts w:ascii="Times New Roman" w:hAnsi="Times New Roman" w:cs="Times New Roman"/>
+          <w:sz w:val="28"/>
+          <w:szCs w:val="28"/>
+        </w:rPr>
+        <w:t>любой</w:t>
+      </w:r>
+      <w:r>
+        <w:rPr>
+          <w:rFonts w:ascii="Times New Roman" w:hAnsi="Times New Roman" w:cs="Times New Roman"/>
+          <w:sz w:val="28"/>
+          <w:szCs w:val="28"/>
+        </w:rPr>
+        <w:t xml:space="preserve"> тип, что запрещает вносить туда элементы, и читать помимо </w:t>
+      </w:r>
+      <w:r>
+        <w:rPr>
+          <w:rFonts w:ascii="Times New Roman" w:hAnsi="Times New Roman" w:cs="Times New Roman"/>
+          <w:sz w:val="28"/>
+          <w:szCs w:val="28"/>
+          <w:lang w:val="en-US"/>
+        </w:rPr>
+        <w:t>object</w:t>
+      </w:r>
+      <w:r>
+        <w:rPr>
+          <w:rFonts w:ascii="Times New Roman" w:hAnsi="Times New Roman" w:cs="Times New Roman"/>
+          <w:sz w:val="28"/>
+          <w:szCs w:val="28"/>
+        </w:rPr>
+        <w:t xml:space="preserve">. </w:t>
+      </w:r>
+      <w:r>
+        <w:rPr>
+          <w:rFonts w:ascii="Times New Roman" w:hAnsi="Times New Roman" w:cs="Times New Roman"/>
+          <w:sz w:val="28"/>
+          <w:szCs w:val="28"/>
+        </w:rPr>
+        <w:t>&lt;</w:t>
+      </w:r>
+      <w:r>
+        <w:rPr>
+          <w:rFonts w:ascii="Times New Roman" w:hAnsi="Times New Roman" w:cs="Times New Roman"/>
+          <w:sz w:val="28"/>
+          <w:szCs w:val="28"/>
+          <w:lang w:val="en-US"/>
+        </w:rPr>
+        <w:t>T</w:t>
+      </w:r>
+      <w:r>
+        <w:rPr>
+          <w:rFonts w:ascii="Times New Roman" w:hAnsi="Times New Roman" w:cs="Times New Roman"/>
+          <w:sz w:val="28"/>
+          <w:szCs w:val="28"/>
+        </w:rPr>
+        <w:t xml:space="preserve">&gt; </w:t>
+      </w:r>
+      <w:r>
+        <w:rPr>
+          <w:rFonts w:ascii="Times New Roman" w:hAnsi="Times New Roman" w:cs="Times New Roman"/>
+          <w:sz w:val="28"/>
+          <w:szCs w:val="28"/>
+        </w:rPr>
+        <w:t xml:space="preserve">конкретный тип, и нет таких ограничений (Можем положить </w:t>
+      </w:r>
+      <w:r>
+        <w:rPr>
+          <w:rFonts w:ascii="Times New Roman" w:hAnsi="Times New Roman" w:cs="Times New Roman"/>
+          <w:sz w:val="28"/>
+          <w:szCs w:val="28"/>
+          <w:lang w:val="en-US"/>
+        </w:rPr>
+        <w:t>T</w:t>
+      </w:r>
+      <w:r>
+        <w:rPr>
+          <w:rFonts w:ascii="Times New Roman" w:hAnsi="Times New Roman" w:cs="Times New Roman"/>
+          <w:sz w:val="28"/>
+          <w:szCs w:val="28"/>
+        </w:rPr>
+        <w:t xml:space="preserve">, </w:t>
+      </w:r>
+      <w:r>
+        <w:rPr>
+          <w:rFonts w:ascii="Times New Roman" w:hAnsi="Times New Roman" w:cs="Times New Roman"/>
+          <w:sz w:val="28"/>
+          <w:szCs w:val="28"/>
+        </w:rPr>
+        <w:t xml:space="preserve">и прочитать </w:t>
+      </w:r>
+      <w:r>
+        <w:rPr>
+          <w:rFonts w:ascii="Times New Roman" w:hAnsi="Times New Roman" w:cs="Times New Roman"/>
+          <w:sz w:val="28"/>
+          <w:szCs w:val="28"/>
+          <w:lang w:val="en-US"/>
+        </w:rPr>
+        <w:t>T</w:t>
+      </w:r>
+      <w:r>
+        <w:rPr>
+          <w:rFonts w:ascii="Times New Roman" w:hAnsi="Times New Roman" w:cs="Times New Roman"/>
+          <w:sz w:val="28"/>
+          <w:szCs w:val="28"/>
+        </w:rPr>
+        <w:t>).</w:t>
+      </w:r>
+      <w:r>
+        <w:rPr>
+          <w:rFonts w:ascii="Times New Roman" w:hAnsi="Times New Roman" w:cs="Times New Roman"/>
+          <w:sz w:val="28"/>
+          <w:szCs w:val="28"/>
+        </w:rPr>
+        <w:t xml:space="preserve"> </w:t>
+      </w:r>
+      <w:r>
+        <w:rPr>
+          <w:rFonts w:ascii="Times New Roman" w:hAnsi="Times New Roman" w:cs="Times New Roman"/>
+          <w:sz w:val="28"/>
+          <w:szCs w:val="28"/>
+        </w:rPr>
+        <w:t>Мы не можем объявлять класс</w:t>
+      </w:r>
+      <w:r>
+        <w:rPr>
+          <w:rFonts w:ascii="Times New Roman" w:hAnsi="Times New Roman" w:cs="Times New Roman"/>
+          <w:sz w:val="28"/>
+          <w:szCs w:val="28"/>
+        </w:rPr>
+        <w:t xml:space="preserve"> </w:t>
+      </w:r>
+      <w:r>
+        <w:rPr>
+          <w:rFonts w:ascii="Times New Roman" w:hAnsi="Times New Roman" w:cs="Times New Roman"/>
+          <w:sz w:val="28"/>
+          <w:szCs w:val="28"/>
+        </w:rPr>
+        <w:t xml:space="preserve">или метод, параметризованный </w:t>
+      </w:r>
+      <w:r>
+        <w:rPr>
+          <w:rFonts w:ascii="Times New Roman" w:hAnsi="Times New Roman" w:cs="Times New Roman"/>
+          <w:sz w:val="28"/>
+          <w:szCs w:val="28"/>
+        </w:rPr>
+        <w:t xml:space="preserve">&lt;?&gt;. </w:t>
+      </w:r>
+      <w:r>
+        <w:rPr>
+          <w:rFonts w:ascii="Times New Roman" w:hAnsi="Times New Roman" w:cs="Times New Roman"/>
+          <w:sz w:val="28"/>
+          <w:szCs w:val="28"/>
+        </w:rPr>
+        <w:t xml:space="preserve">Используем </w:t>
+      </w:r>
+      <w:r>
+        <w:rPr>
+          <w:rFonts w:ascii="Times New Roman" w:hAnsi="Times New Roman" w:cs="Times New Roman"/>
+          <w:sz w:val="28"/>
+          <w:szCs w:val="28"/>
+        </w:rPr>
+        <w:t>&lt;?&gt;</w:t>
+      </w:r>
+      <w:r>
+        <w:rPr>
+          <w:rFonts w:ascii="Times New Roman" w:hAnsi="Times New Roman" w:cs="Times New Roman"/>
+          <w:sz w:val="28"/>
+          <w:szCs w:val="28"/>
+        </w:rPr>
+        <w:t xml:space="preserve"> там, где </w:t>
+      </w:r>
+      <w:r>
+        <w:rPr>
+          <w:rFonts w:ascii="Times New Roman" w:hAnsi="Times New Roman" w:cs="Times New Roman"/>
+          <w:sz w:val="28"/>
+          <w:szCs w:val="28"/>
+        </w:rPr>
+        <w:t>должен приниматься любой тип (чаще всего в параметрах метода).</w:t>
+      </w:r>
+    </w:p>
+    <w:p>
+      <w:pPr>
+        <w:rPr>
+          <w:rFonts w:ascii="Times New Roman" w:hAnsi="Times New Roman" w:cs="Times New Roman"/>
+          <w:sz w:val="28"/>
+          <w:szCs w:val="28"/>
+        </w:rPr>
+      </w:pPr>
+    </w:p>
+    <w:p>
+      <w:pPr>
+        <w:rPr>
+          <w:rFonts w:ascii="Times New Roman" w:hAnsi="Times New Roman" w:cs="Times New Roman"/>
+          <w:b/>
+          <w:bCs/>
+          <w:sz w:val="28"/>
+          <w:szCs w:val="28"/>
+        </w:rPr>
+      </w:pPr>
+      <w:r>
+        <w:rPr>
+          <w:rFonts w:ascii="Times New Roman" w:hAnsi="Times New Roman" w:cs="Times New Roman"/>
+          <w:b/>
+          <w:bCs/>
+          <w:sz w:val="28"/>
+          <w:szCs w:val="28"/>
+        </w:rPr>
         <w:t>Иерархия обобщенных классов</w:t>
       </w:r>
     </w:p>
@@ -5497,22 +5048,139 @@
           <w:sz w:val="28"/>
           <w:szCs w:val="28"/>
         </w:rPr>
+        <w:t xml:space="preserve">В </w:t>
+      </w:r>
+      <w:r>
+        <w:rPr>
+          <w:rFonts w:ascii="Times New Roman" w:hAnsi="Times New Roman" w:cs="Times New Roman"/>
+          <w:iCs/>
+          <w:sz w:val="28"/>
+          <w:szCs w:val="28"/>
+          <w:lang w:val="en-US"/>
+        </w:rPr>
+        <w:t>JDK</w:t>
+      </w:r>
+      <w:r>
+        <w:rPr>
+          <w:rFonts w:ascii="Times New Roman" w:hAnsi="Times New Roman" w:cs="Times New Roman"/>
+          <w:iCs/>
+          <w:sz w:val="28"/>
+          <w:szCs w:val="28"/>
+        </w:rPr>
+        <w:t xml:space="preserve"> </w:t>
+      </w:r>
+      <w:r>
+        <w:rPr>
+          <w:rFonts w:ascii="Times New Roman" w:hAnsi="Times New Roman" w:cs="Times New Roman"/>
+          <w:iCs/>
+          <w:sz w:val="28"/>
+          <w:szCs w:val="28"/>
+        </w:rPr>
+        <w:t xml:space="preserve">7 было добавлено выведение типов. Тип аргументов типа может быть выведен из левой части, в правой части указываются пустые угловые скобки </w:t>
+      </w:r>
+      <w:r>
+        <w:rPr>
+          <w:rFonts w:ascii="Times New Roman" w:hAnsi="Times New Roman" w:cs="Times New Roman"/>
+          <w:iCs/>
+          <w:sz w:val="28"/>
+          <w:szCs w:val="28"/>
+        </w:rPr>
+        <w:t xml:space="preserve">&lt;&gt;. </w:t>
+      </w:r>
+      <w:r>
+        <w:rPr>
+          <w:rFonts w:ascii="Times New Roman" w:hAnsi="Times New Roman" w:cs="Times New Roman"/>
+          <w:iCs/>
+          <w:sz w:val="28"/>
+          <w:szCs w:val="28"/>
+        </w:rPr>
+        <w:t xml:space="preserve">Он называется ромбовидный оператор или </w:t>
+      </w:r>
+      <w:r>
+        <w:rPr>
+          <w:rFonts w:ascii="Times New Roman" w:hAnsi="Times New Roman" w:cs="Times New Roman"/>
+          <w:iCs/>
+          <w:sz w:val="28"/>
+          <w:szCs w:val="28"/>
+          <w:lang w:val="en-US"/>
+        </w:rPr>
+        <w:t>Dimond</w:t>
+      </w:r>
+      <w:r>
+        <w:rPr>
+          <w:rFonts w:ascii="Times New Roman" w:hAnsi="Times New Roman" w:cs="Times New Roman"/>
+          <w:iCs/>
+          <w:sz w:val="28"/>
+          <w:szCs w:val="28"/>
+        </w:rPr>
+        <w:t>.</w:t>
+      </w:r>
+    </w:p>
+    <w:p>
+      <w:pPr>
+        <w:rPr>
+          <w:rFonts w:ascii="Times New Roman" w:hAnsi="Times New Roman" w:cs="Times New Roman"/>
+          <w:i/>
+          <w:iCs/>
+          <w:sz w:val="28"/>
+          <w:szCs w:val="28"/>
+        </w:rPr>
+      </w:pPr>
+      <w:r>
+        <w:rPr>
+          <w:rFonts w:ascii="Times New Roman" w:hAnsi="Times New Roman" w:cs="Times New Roman"/>
+          <w:i/>
+          <w:iCs/>
+          <w:sz w:val="28"/>
+          <w:szCs w:val="28"/>
+        </w:rPr>
         <w:lastRenderedPageBreak/>
-        <w:t xml:space="preserve">В </w:t>
-      </w:r>
-      <w:r>
-        <w:rPr>
-          <w:rFonts w:ascii="Times New Roman" w:hAnsi="Times New Roman" w:cs="Times New Roman"/>
-          <w:iCs/>
-          <w:sz w:val="28"/>
-          <w:szCs w:val="28"/>
-          <w:lang w:val="en-US"/>
-        </w:rPr>
-        <w:t>JDK</w:t>
-      </w:r>
-      <w:r>
-        <w:rPr>
-          <w:rFonts w:ascii="Times New Roman" w:hAnsi="Times New Roman" w:cs="Times New Roman"/>
+        <w:t>Имя_класса</w:t>
+      </w:r>
+      <w:r>
+        <w:rPr>
+          <w:rFonts w:ascii="Times New Roman" w:hAnsi="Times New Roman" w:cs="Times New Roman"/>
+          <w:i/>
+          <w:iCs/>
+          <w:sz w:val="28"/>
+          <w:szCs w:val="28"/>
+        </w:rPr>
+        <w:t>&lt;</w:t>
+      </w:r>
+      <w:r>
+        <w:rPr>
+          <w:rFonts w:ascii="Times New Roman" w:hAnsi="Times New Roman" w:cs="Times New Roman"/>
+          <w:i/>
+          <w:iCs/>
+          <w:sz w:val="28"/>
+          <w:szCs w:val="28"/>
+        </w:rPr>
+        <w:t>список_аргументов</w:t>
+      </w:r>
+      <w:r>
+        <w:rPr>
+          <w:rFonts w:ascii="Times New Roman" w:hAnsi="Times New Roman" w:cs="Times New Roman"/>
+          <w:i/>
+          <w:iCs/>
+          <w:sz w:val="28"/>
+          <w:szCs w:val="28"/>
+        </w:rPr>
+        <w:t>_типа</w:t>
+      </w:r>
+      <w:r>
+        <w:rPr>
+          <w:rFonts w:ascii="Times New Roman" w:hAnsi="Times New Roman" w:cs="Times New Roman"/>
+          <w:i/>
+          <w:iCs/>
+          <w:sz w:val="28"/>
+          <w:szCs w:val="28"/>
+        </w:rPr>
+        <w:t>&gt;</w:t>
+      </w:r>
+      <w:r>
+        <w:rPr>
+          <w:rFonts w:ascii="Times New Roman" w:hAnsi="Times New Roman" w:cs="Times New Roman"/>
+          <w:i/>
           <w:iCs/>
           <w:sz w:val="28"/>
           <w:szCs w:val="28"/>
@@ -5522,113 +5190,23 @@
       <w:r>
         <w:rPr>
           <w:rFonts w:ascii="Times New Roman" w:hAnsi="Times New Roman" w:cs="Times New Roman"/>
-          <w:iCs/>
-          <w:sz w:val="28"/>
-          <w:szCs w:val="28"/>
-        </w:rPr>
-        <w:t xml:space="preserve">7 было добавлено выведение типов. Тип аргументов типа может быть выведен из левой части, в правой части указываются пустые угловые скобки </w:t>
-      </w:r>
-      <w:r>
-        <w:rPr>
-          <w:rFonts w:ascii="Times New Roman" w:hAnsi="Times New Roman" w:cs="Times New Roman"/>
-          <w:iCs/>
-          <w:sz w:val="28"/>
-          <w:szCs w:val="28"/>
-        </w:rPr>
-        <w:t xml:space="preserve">&lt;&gt;. </w:t>
-      </w:r>
-      <w:r>
-        <w:rPr>
-          <w:rFonts w:ascii="Times New Roman" w:hAnsi="Times New Roman" w:cs="Times New Roman"/>
-          <w:iCs/>
-          <w:sz w:val="28"/>
-          <w:szCs w:val="28"/>
-        </w:rPr>
-        <w:t xml:space="preserve">Он называется ромбовидный оператор или </w:t>
-      </w:r>
-      <w:r>
-        <w:rPr>
-          <w:rFonts w:ascii="Times New Roman" w:hAnsi="Times New Roman" w:cs="Times New Roman"/>
-          <w:iCs/>
-          <w:sz w:val="28"/>
-          <w:szCs w:val="28"/>
-          <w:lang w:val="en-US"/>
-        </w:rPr>
-        <w:t>Dimond</w:t>
-      </w:r>
-      <w:r>
-        <w:rPr>
-          <w:rFonts w:ascii="Times New Roman" w:hAnsi="Times New Roman" w:cs="Times New Roman"/>
-          <w:iCs/>
-          <w:sz w:val="28"/>
-          <w:szCs w:val="28"/>
-        </w:rPr>
-        <w:t>.</w:t>
-      </w:r>
-    </w:p>
-    <w:p>
-      <w:pPr>
-        <w:rPr>
-          <w:rFonts w:ascii="Times New Roman" w:hAnsi="Times New Roman" w:cs="Times New Roman"/>
-          <w:i/>
-          <w:iCs/>
-          <w:sz w:val="28"/>
-          <w:szCs w:val="28"/>
-        </w:rPr>
-      </w:pPr>
-      <w:proofErr w:type="spellStart"/>
-      <w:r>
-        <w:rPr>
-          <w:rFonts w:ascii="Times New Roman" w:hAnsi="Times New Roman" w:cs="Times New Roman"/>
-          <w:i/>
-          <w:iCs/>
-          <w:sz w:val="28"/>
-          <w:szCs w:val="28"/>
-        </w:rPr>
-        <w:t>Имя_класса</w:t>
-      </w:r>
-      <w:proofErr w:type="spellEnd"/>
-      <w:r>
-        <w:rPr>
-          <w:rFonts w:ascii="Times New Roman" w:hAnsi="Times New Roman" w:cs="Times New Roman"/>
-          <w:i/>
-          <w:iCs/>
-          <w:sz w:val="28"/>
-          <w:szCs w:val="28"/>
-        </w:rPr>
-        <w:t>&lt;</w:t>
-      </w:r>
-      <w:proofErr w:type="spellStart"/>
-      <w:r>
-        <w:rPr>
-          <w:rFonts w:ascii="Times New Roman" w:hAnsi="Times New Roman" w:cs="Times New Roman"/>
-          <w:i/>
-          <w:iCs/>
-          <w:sz w:val="28"/>
-          <w:szCs w:val="28"/>
-        </w:rPr>
-        <w:t>список_аргументов</w:t>
-      </w:r>
-      <w:r>
-        <w:rPr>
-          <w:rFonts w:ascii="Times New Roman" w:hAnsi="Times New Roman" w:cs="Times New Roman"/>
-          <w:i/>
-          <w:iCs/>
-          <w:sz w:val="28"/>
-          <w:szCs w:val="28"/>
-        </w:rPr>
-        <w:t>_типа</w:t>
-      </w:r>
-      <w:proofErr w:type="spellEnd"/>
-      <w:r>
-        <w:rPr>
-          <w:rFonts w:ascii="Times New Roman" w:hAnsi="Times New Roman" w:cs="Times New Roman"/>
-          <w:i/>
-          <w:iCs/>
-          <w:sz w:val="28"/>
-          <w:szCs w:val="28"/>
-        </w:rPr>
-        <w:t>&gt;</w:t>
+          <w:i/>
+          <w:iCs/>
+          <w:sz w:val="28"/>
+          <w:szCs w:val="28"/>
+        </w:rPr>
+        <w:t xml:space="preserve">имя_переменной = </w:t>
+      </w:r>
+      <w:r>
+        <w:rPr>
+          <w:rFonts w:ascii="Times New Roman" w:hAnsi="Times New Roman" w:cs="Times New Roman"/>
+          <w:i/>
+          <w:iCs/>
+          <w:sz w:val="28"/>
+          <w:szCs w:val="28"/>
+          <w:lang w:val="en-US"/>
+        </w:rPr>
+        <w:t>new</w:t>
       </w:r>
       <w:r>
         <w:rPr>
@@ -5640,49 +5218,6 @@
         </w:rPr>
         <w:t xml:space="preserve"> </w:t>
       </w:r>
-      <w:proofErr w:type="spellStart"/>
-      <w:r>
-        <w:rPr>
-          <w:rFonts w:ascii="Times New Roman" w:hAnsi="Times New Roman" w:cs="Times New Roman"/>
-          <w:i/>
-          <w:iCs/>
-          <w:sz w:val="28"/>
-          <w:szCs w:val="28"/>
-        </w:rPr>
-        <w:t>имя_переменной</w:t>
-      </w:r>
-      <w:proofErr w:type="spellEnd"/>
-      <w:r>
-        <w:rPr>
-          <w:rFonts w:ascii="Times New Roman" w:hAnsi="Times New Roman" w:cs="Times New Roman"/>
-          <w:i/>
-          <w:iCs/>
-          <w:sz w:val="28"/>
-          <w:szCs w:val="28"/>
-        </w:rPr>
-        <w:t xml:space="preserve"> = </w:t>
-      </w:r>
-      <w:r>
-        <w:rPr>
-          <w:rFonts w:ascii="Times New Roman" w:hAnsi="Times New Roman" w:cs="Times New Roman"/>
-          <w:i/>
-          <w:iCs/>
-          <w:sz w:val="28"/>
-          <w:szCs w:val="28"/>
-          <w:lang w:val="en-US"/>
-        </w:rPr>
-        <w:t>new</w:t>
-      </w:r>
-      <w:r>
-        <w:rPr>
-          <w:rFonts w:ascii="Times New Roman" w:hAnsi="Times New Roman" w:cs="Times New Roman"/>
-          <w:i/>
-          <w:iCs/>
-          <w:sz w:val="28"/>
-          <w:szCs w:val="28"/>
-        </w:rPr>
-        <w:t xml:space="preserve"> </w:t>
-      </w:r>
       <w:r>
         <w:rPr>
           <w:rFonts w:ascii="Times New Roman" w:hAnsi="Times New Roman" w:cs="Times New Roman"/>
@@ -5693,7 +5228,6 @@
         </w:rPr>
         <w:t>имя_класса</w:t>
       </w:r>
-      <w:proofErr w:type="gramStart"/>
       <w:r>
         <w:rPr>
           <w:rFonts w:ascii="Times New Roman" w:hAnsi="Times New Roman" w:cs="Times New Roman"/>
@@ -5704,7 +5238,6 @@
         </w:rPr>
         <w:t>&lt;&gt;(</w:t>
       </w:r>
-      <w:proofErr w:type="gramEnd"/>
       <w:r>
         <w:rPr>
           <w:rFonts w:ascii="Times New Roman" w:hAnsi="Times New Roman" w:cs="Times New Roman"/>
@@ -5755,7 +5288,7 @@
     </w:p>
     <w:p>
       <w:pPr>
-        <w:pStyle w:val="HTML"/>
+        <w:pStyle w:val="HTMLPreformatted"/>
         <w:shd w:val="clear" w:color="auto" w:fill="2B2B2B"/>
         <w:rPr>
           <w:color w:val="A9B7C6"/>
@@ -5946,7 +5479,7 @@
     </w:p>
     <w:p>
       <w:pPr>
-        <w:pStyle w:val="HTML"/>
+        <w:pStyle w:val="HTMLPreformatted"/>
         <w:shd w:val="clear" w:color="auto" w:fill="2B2B2B"/>
         <w:rPr>
           <w:color w:val="A9B7C6"/>
@@ -6040,7 +5573,6 @@
         <w:br/>
         <w:t xml:space="preserve">    </w:t>
       </w:r>
-      <w:proofErr w:type="gramStart"/>
       <w:r>
         <w:rPr>
           <w:color w:val="FFC66D"/>
@@ -6060,7 +5592,6 @@
         <w:t>(</w:t>
       </w:r>
       <w:proofErr w:type="spellStart"/>
-      <w:proofErr w:type="gramEnd"/>
       <w:r>
         <w:rPr>
           <w:color w:val="507874"/>
@@ -6145,6 +5676,16 @@
           <w:lang w:val="en-US"/>
         </w:rPr>
         <w:br/>
+      </w:r>
+      <w:bookmarkStart w:id="0" w:name="_GoBack"/>
+      <w:bookmarkEnd w:id="0"/>
+      <w:r>
+        <w:rPr>
+          <w:color w:val="CC7832"/>
+          <w:sz w:val="24"/>
+          <w:szCs w:val="24"/>
+          <w:lang w:val="en-US"/>
+        </w:rPr>
         <w:t xml:space="preserve">    </w:t>
       </w:r>
       <w:r>
@@ -6930,7 +6471,7 @@
     </w:p>
     <w:p>
       <w:pPr>
-        <w:pStyle w:val="a3"/>
+        <w:pStyle w:val="ListParagraph"/>
         <w:numPr>
           <w:ilvl w:val="0"/>
           <w:numId w:val="1"/>
@@ -6954,7 +6495,7 @@
     </w:p>
     <w:p>
       <w:pPr>
-        <w:pStyle w:val="HTML"/>
+        <w:pStyle w:val="HTMLPreformatted"/>
         <w:shd w:val="clear" w:color="auto" w:fill="2B2B2B"/>
         <w:ind w:left="720"/>
         <w:rPr>
@@ -6969,7 +6510,6 @@
           <w:sz w:val="24"/>
           <w:szCs w:val="24"/>
         </w:rPr>
-        <w:lastRenderedPageBreak/>
         <w:t xml:space="preserve">class </w:t>
       </w:r>
       <w:r>
@@ -7118,6 +6658,14 @@
           <w:szCs w:val="24"/>
         </w:rPr>
         <w:br/>
+      </w:r>
+      <w:r>
+        <w:rPr>
+          <w:color w:val="808080"/>
+          <w:sz w:val="24"/>
+          <w:szCs w:val="24"/>
+        </w:rPr>
+        <w:lastRenderedPageBreak/>
         <w:t xml:space="preserve">    </w:t>
       </w:r>
       <w:r>
@@ -7140,7 +6688,7 @@
     </w:p>
     <w:p>
       <w:pPr>
-        <w:pStyle w:val="a3"/>
+        <w:pStyle w:val="ListParagraph"/>
         <w:rPr>
           <w:rFonts w:ascii="Times New Roman" w:hAnsi="Times New Roman" w:cs="Times New Roman"/>
           <w:sz w:val="28"/>
@@ -7174,7 +6722,7 @@
     </w:p>
     <w:p>
       <w:pPr>
-        <w:pStyle w:val="a3"/>
+        <w:pStyle w:val="ListParagraph"/>
         <w:numPr>
           <w:ilvl w:val="0"/>
           <w:numId w:val="1"/>
@@ -7213,7 +6761,7 @@
     </w:p>
     <w:p>
       <w:pPr>
-        <w:pStyle w:val="a3"/>
+        <w:pStyle w:val="ListParagraph"/>
         <w:rPr>
           <w:rFonts w:ascii="Times New Roman" w:hAnsi="Times New Roman" w:cs="Times New Roman"/>
           <w:sz w:val="28"/>
@@ -7231,7 +6779,7 @@
     </w:p>
     <w:p>
       <w:pPr>
-        <w:pStyle w:val="HTML"/>
+        <w:pStyle w:val="HTMLPreformatted"/>
         <w:shd w:val="clear" w:color="auto" w:fill="2B2B2B"/>
         <w:rPr>
           <w:color w:val="A9B7C6"/>
@@ -7591,7 +7139,7 @@
     </w:p>
     <w:p>
       <w:pPr>
-        <w:pStyle w:val="a3"/>
+        <w:pStyle w:val="ListParagraph"/>
         <w:numPr>
           <w:ilvl w:val="0"/>
           <w:numId w:val="1"/>
@@ -7615,7 +7163,7 @@
     </w:p>
     <w:p>
       <w:pPr>
-        <w:pStyle w:val="a3"/>
+        <w:pStyle w:val="ListParagraph"/>
         <w:rPr>
           <w:rFonts w:ascii="Times New Roman" w:hAnsi="Times New Roman" w:cs="Times New Roman"/>
           <w:sz w:val="28"/>
@@ -7658,7 +7206,7 @@
     </w:p>
     <w:p>
       <w:pPr>
-        <w:pStyle w:val="HTML"/>
+        <w:pStyle w:val="HTMLPreformatted"/>
         <w:shd w:val="clear" w:color="auto" w:fill="2B2B2B"/>
         <w:rPr>
           <w:color w:val="A9B7C6"/>
@@ -7709,7 +7257,7 @@
     </w:p>
     <w:p>
       <w:pPr>
-        <w:pStyle w:val="a3"/>
+        <w:pStyle w:val="ListParagraph"/>
         <w:rPr>
           <w:rFonts w:ascii="Times New Roman" w:hAnsi="Times New Roman" w:cs="Times New Roman"/>
           <w:sz w:val="28"/>
@@ -7736,7 +7284,7 @@
     </w:p>
     <w:p>
       <w:pPr>
-        <w:pStyle w:val="HTML"/>
+        <w:pStyle w:val="HTMLPreformatted"/>
         <w:shd w:val="clear" w:color="auto" w:fill="2B2B2B"/>
         <w:rPr>
           <w:color w:val="A9B7C6"/>
@@ -7803,7 +7351,7 @@
     </w:p>
     <w:p>
       <w:pPr>
-        <w:pStyle w:val="a3"/>
+        <w:pStyle w:val="ListParagraph"/>
         <w:rPr>
           <w:rFonts w:ascii="Times New Roman" w:hAnsi="Times New Roman" w:cs="Times New Roman"/>
           <w:sz w:val="28"/>
@@ -7838,7 +7386,7 @@
     </w:p>
     <w:p>
       <w:pPr>
-        <w:pStyle w:val="a3"/>
+        <w:pStyle w:val="ListParagraph"/>
         <w:rPr>
           <w:rFonts w:ascii="Times New Roman" w:hAnsi="Times New Roman" w:cs="Times New Roman"/>
           <w:sz w:val="28"/>
@@ -7881,7 +7429,7 @@
     </w:p>
     <w:p>
       <w:pPr>
-        <w:pStyle w:val="HTML"/>
+        <w:pStyle w:val="HTMLPreformatted"/>
         <w:shd w:val="clear" w:color="auto" w:fill="2B2B2B"/>
         <w:rPr>
           <w:color w:val="A9B7C6"/>
@@ -7936,7 +7484,7 @@
           <w:lang w:val="en-US"/>
         </w:rPr>
         <w:br/>
-        <w:t xml:space="preserve">    T valse[] = </w:t>
+        <w:t xml:space="preserve">    T </w:t>
       </w:r>
       <w:proofErr w:type="spellStart"/>
       <w:r>
@@ -7946,6 +7494,26 @@
           <w:szCs w:val="24"/>
           <w:lang w:val="en-US"/>
         </w:rPr>
+        <w:t>valse</w:t>
+      </w:r>
+      <w:proofErr w:type="spellEnd"/>
+      <w:r>
+        <w:rPr>
+          <w:color w:val="A9B7C6"/>
+          <w:sz w:val="24"/>
+          <w:szCs w:val="24"/>
+          <w:lang w:val="en-US"/>
+        </w:rPr>
+        <w:t xml:space="preserve">[] = </w:t>
+      </w:r>
+      <w:proofErr w:type="spellStart"/>
+      <w:r>
+        <w:rPr>
+          <w:color w:val="A9B7C6"/>
+          <w:sz w:val="24"/>
+          <w:szCs w:val="24"/>
+          <w:lang w:val="en-US"/>
+        </w:rPr>
         <w:t>nums</w:t>
       </w:r>
       <w:proofErr w:type="spellEnd"/>
@@ -7996,18 +7564,18 @@
     </w:p>
     <w:p>
       <w:pPr>
-        <w:pStyle w:val="a3"/>
-        <w:rPr>
-          <w:rFonts w:ascii="Times New Roman" w:hAnsi="Times New Roman" w:cs="Times New Roman"/>
-          <w:sz w:val="28"/>
-          <w:szCs w:val="28"/>
-          <w:lang w:val="en-US"/>
-        </w:rPr>
-      </w:pPr>
-    </w:p>
-    <w:p>
-      <w:pPr>
-        <w:pStyle w:val="a3"/>
+        <w:pStyle w:val="ListParagraph"/>
+        <w:rPr>
+          <w:rFonts w:ascii="Times New Roman" w:hAnsi="Times New Roman" w:cs="Times New Roman"/>
+          <w:sz w:val="28"/>
+          <w:szCs w:val="28"/>
+          <w:lang w:val="en-US"/>
+        </w:rPr>
+      </w:pPr>
+    </w:p>
+    <w:p>
+      <w:pPr>
+        <w:pStyle w:val="ListParagraph"/>
         <w:numPr>
           <w:ilvl w:val="0"/>
           <w:numId w:val="1"/>
@@ -8025,27 +7593,7 @@
           <w:sz w:val="28"/>
           <w:szCs w:val="28"/>
         </w:rPr>
-        <w:t xml:space="preserve">Нельзя создать массив </w:t>
-      </w:r>
-      <w:proofErr w:type="spellStart"/>
-      <w:r>
-        <w:rPr>
-          <w:rFonts w:ascii="Times New Roman" w:hAnsi="Times New Roman" w:cs="Times New Roman"/>
-          <w:b/>
-          <w:sz w:val="28"/>
-          <w:szCs w:val="28"/>
-        </w:rPr>
-        <w:t>спецефических</w:t>
-      </w:r>
-      <w:proofErr w:type="spellEnd"/>
-      <w:r>
-        <w:rPr>
-          <w:rFonts w:ascii="Times New Roman" w:hAnsi="Times New Roman" w:cs="Times New Roman"/>
-          <w:b/>
-          <w:sz w:val="28"/>
-          <w:szCs w:val="28"/>
-        </w:rPr>
-        <w:t xml:space="preserve"> для типа обобщенных ссылок</w:t>
+        <w:t>Нельзя создать массив спецефических для типа обобщенных ссылок</w:t>
       </w:r>
       <w:r>
         <w:rPr>
@@ -8058,7 +7606,7 @@
     </w:p>
     <w:p>
       <w:pPr>
-        <w:pStyle w:val="HTML"/>
+        <w:pStyle w:val="HTMLPreformatted"/>
         <w:shd w:val="clear" w:color="auto" w:fill="2B2B2B"/>
         <w:ind w:left="360"/>
         <w:rPr>
@@ -8171,7 +7719,7 @@
     </w:p>
     <w:p>
       <w:pPr>
-        <w:pStyle w:val="a3"/>
+        <w:pStyle w:val="ListParagraph"/>
         <w:rPr>
           <w:rFonts w:ascii="Times New Roman" w:hAnsi="Times New Roman" w:cs="Times New Roman"/>
           <w:sz w:val="28"/>
@@ -8198,7 +7746,7 @@
     </w:p>
     <w:p>
       <w:pPr>
-        <w:pStyle w:val="HTML"/>
+        <w:pStyle w:val="HTMLPreformatted"/>
         <w:shd w:val="clear" w:color="auto" w:fill="2B2B2B"/>
         <w:rPr>
           <w:color w:val="A9B7C6"/>
@@ -8265,7 +7813,7 @@
     </w:p>
     <w:p>
       <w:pPr>
-        <w:pStyle w:val="a3"/>
+        <w:pStyle w:val="ListParagraph"/>
         <w:numPr>
           <w:ilvl w:val="0"/>
           <w:numId w:val="1"/>
@@ -8332,66 +7880,66 @@
           <w:szCs w:val="28"/>
           <w:lang w:val="en-US"/>
         </w:rPr>
+        <w:t>try</w:t>
+      </w:r>
+      <w:r>
+        <w:rPr>
+          <w:rFonts w:ascii="Times New Roman" w:hAnsi="Times New Roman" w:cs="Times New Roman"/>
+          <w:sz w:val="28"/>
+          <w:szCs w:val="28"/>
+        </w:rPr>
+        <w:t>-</w:t>
+      </w:r>
+      <w:r>
+        <w:rPr>
+          <w:rFonts w:ascii="Times New Roman" w:hAnsi="Times New Roman" w:cs="Times New Roman"/>
+          <w:sz w:val="28"/>
+          <w:szCs w:val="28"/>
+          <w:lang w:val="en-US"/>
+        </w:rPr>
+        <w:t>catch</w:t>
+      </w:r>
+      <w:r>
+        <w:rPr>
+          <w:rFonts w:ascii="Times New Roman" w:hAnsi="Times New Roman" w:cs="Times New Roman"/>
+          <w:sz w:val="28"/>
+          <w:szCs w:val="28"/>
+        </w:rPr>
+        <w:t xml:space="preserve"> </w:t>
+      </w:r>
+      <w:r>
+        <w:rPr>
+          <w:rFonts w:ascii="Times New Roman" w:hAnsi="Times New Roman" w:cs="Times New Roman"/>
+          <w:sz w:val="28"/>
+          <w:szCs w:val="28"/>
+        </w:rPr>
+        <w:t>проверяет тип полученного исключения во время выполнения, но тип обобщений затирается, и такая проверка невозможна.</w:t>
+      </w:r>
+    </w:p>
+    <w:p>
+      <w:pPr>
+        <w:rPr>
+          <w:rFonts w:ascii="Times New Roman" w:hAnsi="Times New Roman" w:cs="Times New Roman"/>
+          <w:sz w:val="28"/>
+          <w:szCs w:val="28"/>
+        </w:rPr>
+      </w:pPr>
+    </w:p>
+    <w:p>
+      <w:pPr>
+        <w:rPr>
+          <w:rFonts w:ascii="Times New Roman" w:hAnsi="Times New Roman" w:cs="Times New Roman"/>
+          <w:sz w:val="28"/>
+          <w:szCs w:val="28"/>
+        </w:rPr>
+      </w:pPr>
+      <w:r>
+        <w:rPr>
+          <w:rFonts w:ascii="Times New Roman" w:hAnsi="Times New Roman" w:cs="Times New Roman"/>
+          <w:sz w:val="28"/>
+          <w:szCs w:val="28"/>
+        </w:rPr>
         <w:lastRenderedPageBreak/>
-        <w:t>try</w:t>
-      </w:r>
-      <w:r>
-        <w:rPr>
-          <w:rFonts w:ascii="Times New Roman" w:hAnsi="Times New Roman" w:cs="Times New Roman"/>
-          <w:sz w:val="28"/>
-          <w:szCs w:val="28"/>
-        </w:rPr>
-        <w:t>-</w:t>
-      </w:r>
-      <w:r>
-        <w:rPr>
-          <w:rFonts w:ascii="Times New Roman" w:hAnsi="Times New Roman" w:cs="Times New Roman"/>
-          <w:sz w:val="28"/>
-          <w:szCs w:val="28"/>
-          <w:lang w:val="en-US"/>
-        </w:rPr>
-        <w:t>catch</w:t>
-      </w:r>
-      <w:r>
-        <w:rPr>
-          <w:rFonts w:ascii="Times New Roman" w:hAnsi="Times New Roman" w:cs="Times New Roman"/>
-          <w:sz w:val="28"/>
-          <w:szCs w:val="28"/>
-        </w:rPr>
-        <w:t xml:space="preserve"> </w:t>
-      </w:r>
-      <w:r>
-        <w:rPr>
-          <w:rFonts w:ascii="Times New Roman" w:hAnsi="Times New Roman" w:cs="Times New Roman"/>
-          <w:sz w:val="28"/>
-          <w:szCs w:val="28"/>
-        </w:rPr>
-        <w:t>проверяет тип полученного исключения во время выполнения, но тип обобщений затирается, и такая проверка невозможна.</w:t>
-      </w:r>
-    </w:p>
-    <w:p>
-      <w:pPr>
-        <w:rPr>
-          <w:rFonts w:ascii="Times New Roman" w:hAnsi="Times New Roman" w:cs="Times New Roman"/>
-          <w:sz w:val="28"/>
-          <w:szCs w:val="28"/>
-        </w:rPr>
-      </w:pPr>
-    </w:p>
-    <w:p>
-      <w:pPr>
-        <w:rPr>
-          <w:rFonts w:ascii="Times New Roman" w:hAnsi="Times New Roman" w:cs="Times New Roman"/>
-          <w:sz w:val="28"/>
-          <w:szCs w:val="28"/>
-        </w:rPr>
-      </w:pPr>
-      <w:r>
-        <w:rPr>
-          <w:rFonts w:ascii="Times New Roman" w:hAnsi="Times New Roman" w:cs="Times New Roman"/>
-          <w:sz w:val="28"/>
-          <w:szCs w:val="28"/>
-        </w:rPr>
         <w:t xml:space="preserve">Дженерики реализуют </w:t>
       </w:r>
       <w:r>
@@ -8426,25 +7974,7 @@
           <w:sz w:val="28"/>
           <w:szCs w:val="28"/>
         </w:rPr>
-        <w:t xml:space="preserve">уществует возможность описывать функции, которые будут работать с любыми типами данных. Такие функции называют </w:t>
-      </w:r>
-      <w:proofErr w:type="spellStart"/>
-      <w:r>
-        <w:rPr>
-          <w:rFonts w:ascii="Times New Roman" w:hAnsi="Times New Roman" w:cs="Times New Roman"/>
-          <w:sz w:val="28"/>
-          <w:szCs w:val="28"/>
-        </w:rPr>
-        <w:t>параметрически</w:t>
-      </w:r>
-      <w:proofErr w:type="spellEnd"/>
-      <w:r>
-        <w:rPr>
-          <w:rFonts w:ascii="Times New Roman" w:hAnsi="Times New Roman" w:cs="Times New Roman"/>
-          <w:sz w:val="28"/>
-          <w:szCs w:val="28"/>
-        </w:rPr>
-        <w:t xml:space="preserve"> полиморфными.</w:t>
+        <w:t>уществует возможность описывать функции, которые будут работать с любыми типами данных. Такие функции называют параметрически полиморфными.</w:t>
       </w:r>
     </w:p>
     <w:p>
@@ -8670,7 +8200,29 @@
           <w:szCs w:val="24"/>
           <w:lang w:val="en-US" w:eastAsia="ru-RU"/>
         </w:rPr>
-        <w:t>&gt; cls) {</w:t>
+        <w:t xml:space="preserve">&gt; </w:t>
+      </w:r>
+      <w:proofErr w:type="spellStart"/>
+      <w:r>
+        <w:rPr>
+          <w:rFonts w:ascii="Courier New" w:eastAsia="Times New Roman" w:hAnsi="Courier New" w:cs="Courier New"/>
+          <w:color w:val="A9B7C6"/>
+          <w:sz w:val="24"/>
+          <w:szCs w:val="24"/>
+          <w:lang w:val="en-US" w:eastAsia="ru-RU"/>
+        </w:rPr>
+        <w:t>cls</w:t>
+      </w:r>
+      <w:proofErr w:type="spellEnd"/>
+      <w:r>
+        <w:rPr>
+          <w:rFonts w:ascii="Courier New" w:eastAsia="Times New Roman" w:hAnsi="Courier New" w:cs="Courier New"/>
+          <w:color w:val="A9B7C6"/>
+          <w:sz w:val="24"/>
+          <w:szCs w:val="24"/>
+          <w:lang w:val="en-US" w:eastAsia="ru-RU"/>
+        </w:rPr>
+        <w:t>) {</w:t>
       </w:r>
       <w:r>
         <w:rPr>
@@ -8978,7 +8530,7 @@
 </file>
 
 <file path=word/numbering.xml><?xml version="1.0" encoding="utf-8"?>
-<w:numbering xmlns:wpc="http://schemas.microsoft.com/office/word/2010/wordprocessingCanvas" xmlns:cx="http://schemas.microsoft.com/office/drawing/2014/chartex" xmlns:cx1="http://schemas.microsoft.com/office/drawing/2015/9/8/chartex" xmlns:cx2="http://schemas.microsoft.com/office/drawing/2015/10/21/chartex" xmlns:cx3="http://schemas.microsoft.com/office/drawing/2016/5/9/chartex" xmlns:cx4="http://schemas.microsoft.com/office/drawing/2016/5/10/chartex" xmlns:cx5="http://schemas.microsoft.com/office/drawing/2016/5/11/chartex" xmlns:cx6="http://schemas.microsoft.com/office/drawing/2016/5/12/chartex" xmlns:cx7="http://schemas.microsoft.com/office/drawing/2016/5/13/chartex" xmlns:cx8="http://schemas.microsoft.com/office/drawing/2016/5/14/chartex" xmlns:mc="http://schemas.openxmlformats.org/markup-compatibility/2006" xmlns:aink="http://schemas.microsoft.com/office/drawing/2016/ink" xmlns:am3d="http://schemas.microsoft.com/office/drawing/2017/model3d" xmlns:o="urn:schemas-microsoft-com:office:office" xmlns:r="http://schemas.openxmlformats.org/officeDocument/2006/relationships" xmlns:m="http://schemas.openxmlformats.org/officeDocument/2006/math" xmlns:v="urn:schemas-microsoft-com:vml" xmlns:wp14="http://schemas.microsoft.com/office/word/2010/wordprocessingDrawing" xmlns:wp="http://schemas.openxmlformats.org/drawingml/2006/wordprocessingDrawing" xmlns:w10="urn:schemas-microsoft-com:office:word" xmlns:w="http://schemas.openxmlformats.org/wordprocessingml/2006/main" xmlns:w14="http://schemas.microsoft.com/office/word/2010/wordml" xmlns:w15="http://schemas.microsoft.com/office/word/2012/wordml" xmlns:w16cex="http://schemas.microsoft.com/office/word/2018/wordml/cex" xmlns:w16cid="http://schemas.microsoft.com/office/word/2016/wordml/cid" xmlns:w16="http://schemas.microsoft.com/office/word/2018/wordml" xmlns:w16sdtdh="http://schemas.microsoft.com/office/word/2020/wordml/sdtdatahash" xmlns:w16se="http://schemas.microsoft.com/office/word/2015/wordml/symex" xmlns:wpg="http://schemas.microsoft.com/office/word/2010/wordprocessingGroup" xmlns:wpi="http://schemas.microsoft.com/office/word/2010/wordprocessingInk" xmlns:wne="http://schemas.microsoft.com/office/word/2006/wordml" xmlns:wps="http://schemas.microsoft.com/office/word/2010/wordprocessingShape" mc:Ignorable="w14 w15 w16se w16cid w16 w16cex w16sdtdh wp14">
+<w:numbering xmlns:wpc="http://schemas.microsoft.com/office/word/2010/wordprocessingCanvas" xmlns:cx="http://schemas.microsoft.com/office/drawing/2014/chartex" xmlns:mc="http://schemas.openxmlformats.org/markup-compatibility/2006" xmlns:o="urn:schemas-microsoft-com:office:office" xmlns:r="http://schemas.openxmlformats.org/officeDocument/2006/relationships" xmlns:m="http://schemas.openxmlformats.org/officeDocument/2006/math" xmlns:v="urn:schemas-microsoft-com:vml" xmlns:wp14="http://schemas.microsoft.com/office/word/2010/wordprocessingDrawing" xmlns:wp="http://schemas.openxmlformats.org/drawingml/2006/wordprocessingDrawing" xmlns:w10="urn:schemas-microsoft-com:office:word" xmlns:w="http://schemas.openxmlformats.org/wordprocessingml/2006/main" xmlns:w14="http://schemas.microsoft.com/office/word/2010/wordml" xmlns:w15="http://schemas.microsoft.com/office/word/2012/wordml" xmlns:w16se="http://schemas.microsoft.com/office/word/2015/wordml/symex" xmlns:wpg="http://schemas.microsoft.com/office/word/2010/wordprocessingGroup" xmlns:wpi="http://schemas.microsoft.com/office/word/2010/wordprocessingInk" xmlns:wne="http://schemas.microsoft.com/office/word/2006/wordml" xmlns:wps="http://schemas.microsoft.com/office/word/2010/wordprocessingShape" mc:Ignorable="w14 w15 w16se wp14">
   <w:abstractNum w:abstractNumId="0" w15:restartNumberingAfterBreak="0">
     <w:nsid w:val="607002EC"/>
     <w:multiLevelType w:val="hybridMultilevel"/>
@@ -9599,7 +9151,7 @@
 </file>
 
 <file path=word/styles.xml><?xml version="1.0" encoding="utf-8"?>
-<w:styles xmlns:mc="http://schemas.openxmlformats.org/markup-compatibility/2006" xmlns:r="http://schemas.openxmlformats.org/officeDocument/2006/relationships" xmlns:w="http://schemas.openxmlformats.org/wordprocessingml/2006/main" xmlns:w14="http://schemas.microsoft.com/office/word/2010/wordml" xmlns:w15="http://schemas.microsoft.com/office/word/2012/wordml" xmlns:w16cex="http://schemas.microsoft.com/office/word/2018/wordml/cex" xmlns:w16cid="http://schemas.microsoft.com/office/word/2016/wordml/cid" xmlns:w16="http://schemas.microsoft.com/office/word/2018/wordml" xmlns:w16sdtdh="http://schemas.microsoft.com/office/word/2020/wordml/sdtdatahash" xmlns:w16se="http://schemas.microsoft.com/office/word/2015/wordml/symex" mc:Ignorable="w14 w15 w16se w16cid w16 w16cex w16sdtdh">
+<w:styles xmlns:mc="http://schemas.openxmlformats.org/markup-compatibility/2006" xmlns:r="http://schemas.openxmlformats.org/officeDocument/2006/relationships" xmlns:w="http://schemas.openxmlformats.org/wordprocessingml/2006/main" xmlns:w14="http://schemas.microsoft.com/office/word/2010/wordml" xmlns:w15="http://schemas.microsoft.com/office/word/2012/wordml" xmlns:w16se="http://schemas.microsoft.com/office/word/2015/wordml/symex" mc:Ignorable="w14 w15 w16se">
   <w:docDefaults>
     <w:rPrDefault>
       <w:rPr>
@@ -9615,7 +9167,7 @@
       </w:pPr>
     </w:pPrDefault>
   </w:docDefaults>
-  <w:latentStyles w:defLockedState="0" w:defUIPriority="99" w:defSemiHidden="0" w:defUnhideWhenUsed="0" w:defQFormat="0" w:count="376">
+  <w:latentStyles w:defLockedState="0" w:defUIPriority="99" w:defSemiHidden="0" w:defUnhideWhenUsed="0" w:defQFormat="0" w:count="371">
     <w:lsdException w:name="Normal" w:uiPriority="0" w:qFormat="1"/>
     <w:lsdException w:name="heading 1" w:uiPriority="9" w:qFormat="1"/>
     <w:lsdException w:name="heading 2" w:semiHidden="1" w:uiPriority="9" w:unhideWhenUsed="1" w:qFormat="1"/>
@@ -9721,6 +9273,7 @@
     <w:lsdException w:name="HTML Sample" w:semiHidden="1" w:unhideWhenUsed="1"/>
     <w:lsdException w:name="HTML Typewriter" w:semiHidden="1" w:unhideWhenUsed="1"/>
     <w:lsdException w:name="HTML Variable" w:semiHidden="1" w:unhideWhenUsed="1"/>
+    <w:lsdException w:name="Normal Table" w:semiHidden="1" w:unhideWhenUsed="1"/>
     <w:lsdException w:name="annotation subject" w:semiHidden="1" w:unhideWhenUsed="1"/>
     <w:lsdException w:name="No List" w:semiHidden="1" w:unhideWhenUsed="1"/>
     <w:lsdException w:name="Outline List 1" w:semiHidden="1" w:unhideWhenUsed="1"/>
@@ -9763,8 +9316,11 @@
     <w:lsdException w:name="Table Contemporary" w:semiHidden="1" w:unhideWhenUsed="1"/>
     <w:lsdException w:name="Table Elegant" w:semiHidden="1" w:unhideWhenUsed="1"/>
     <w:lsdException w:name="Table Professional" w:semiHidden="1" w:unhideWhenUsed="1"/>
+    <w:lsdException w:name="Table Subtle 1" w:semiHidden="1" w:unhideWhenUsed="1"/>
     <w:lsdException w:name="Table Subtle 2" w:semiHidden="1" w:unhideWhenUsed="1"/>
     <w:lsdException w:name="Table Web 1" w:semiHidden="1" w:unhideWhenUsed="1"/>
+    <w:lsdException w:name="Table Web 2" w:semiHidden="1" w:unhideWhenUsed="1"/>
+    <w:lsdException w:name="Table Web 3" w:semiHidden="1" w:unhideWhenUsed="1"/>
     <w:lsdException w:name="Balloon Text" w:semiHidden="1" w:unhideWhenUsed="1"/>
     <w:lsdException w:name="Table Grid" w:uiPriority="39"/>
     <w:lsdException w:name="Table Theme" w:semiHidden="1" w:unhideWhenUsed="1"/>
@@ -9983,22 +9539,18 @@
     <w:lsdException w:name="List Table 5 Dark Accent 6" w:uiPriority="50"/>
     <w:lsdException w:name="List Table 6 Colorful Accent 6" w:uiPriority="51"/>
     <w:lsdException w:name="List Table 7 Colorful Accent 6" w:uiPriority="52"/>
-    <w:lsdException w:name="Mention" w:semiHidden="1" w:unhideWhenUsed="1"/>
-    <w:lsdException w:name="Smart Hyperlink" w:semiHidden="1" w:unhideWhenUsed="1"/>
-    <w:lsdException w:name="Hashtag" w:semiHidden="1" w:unhideWhenUsed="1"/>
-    <w:lsdException w:name="Unresolved Mention" w:semiHidden="1" w:unhideWhenUsed="1"/>
-    <w:lsdException w:name="Smart Link" w:semiHidden="1" w:unhideWhenUsed="1"/>
   </w:latentStyles>
-  <w:style w:type="paragraph" w:default="1" w:styleId="a">
+  <w:style w:type="paragraph" w:default="1" w:styleId="Normal">
     <w:name w:val="Normal"/>
     <w:qFormat/>
   </w:style>
-  <w:style w:type="character" w:default="1" w:styleId="a0">
+  <w:style w:type="character" w:default="1" w:styleId="DefaultParagraphFont">
     <w:name w:val="Default Paragraph Font"/>
     <w:uiPriority w:val="1"/>
+    <w:semiHidden/>
     <w:unhideWhenUsed/>
   </w:style>
-  <w:style w:type="table" w:default="1" w:styleId="a1">
+  <w:style w:type="table" w:default="1" w:styleId="TableNormal">
     <w:name w:val="Normal Table"/>
     <w:uiPriority w:val="99"/>
     <w:semiHidden/>
@@ -10013,15 +9565,15 @@
       </w:tblCellMar>
     </w:tblPr>
   </w:style>
-  <w:style w:type="numbering" w:default="1" w:styleId="a2">
+  <w:style w:type="numbering" w:default="1" w:styleId="NoList">
     <w:name w:val="No List"/>
     <w:uiPriority w:val="99"/>
     <w:semiHidden/>
     <w:unhideWhenUsed/>
   </w:style>
-  <w:style w:type="paragraph" w:styleId="a3">
+  <w:style w:type="paragraph" w:styleId="ListParagraph">
     <w:name w:val="List Paragraph"/>
-    <w:basedOn w:val="a"/>
+    <w:basedOn w:val="Normal"/>
     <w:uiPriority w:val="34"/>
     <w:qFormat/>
     <w:rsid w:val="004856A1"/>
@@ -10030,10 +9582,10 @@
       <w:contextualSpacing/>
     </w:pPr>
   </w:style>
-  <w:style w:type="paragraph" w:styleId="HTML">
+  <w:style w:type="paragraph" w:styleId="HTMLPreformatted">
     <w:name w:val="HTML Preformatted"/>
-    <w:basedOn w:val="a"/>
-    <w:link w:val="HTML0"/>
+    <w:basedOn w:val="Normal"/>
+    <w:link w:val="HTMLPreformattedChar"/>
     <w:uiPriority w:val="99"/>
     <w:unhideWhenUsed/>
     <w:rsid w:val="00AB4804"/>
@@ -10065,10 +9617,10 @@
       <w:lang w:eastAsia="ru-RU"/>
     </w:rPr>
   </w:style>
-  <w:style w:type="character" w:customStyle="1" w:styleId="HTML0">
-    <w:name w:val="Стандартный HTML Знак"/>
-    <w:basedOn w:val="a0"/>
-    <w:link w:val="HTML"/>
+  <w:style w:type="character" w:customStyle="1" w:styleId="HTMLPreformattedChar">
+    <w:name w:val="HTML Preformatted Char"/>
+    <w:basedOn w:val="DefaultParagraphFont"/>
+    <w:link w:val="HTMLPreformatted"/>
     <w:uiPriority w:val="99"/>
     <w:rsid w:val="00AB4804"/>
     <w:rPr>
@@ -10078,9 +9630,9 @@
       <w:lang w:eastAsia="ru-RU"/>
     </w:rPr>
   </w:style>
-  <w:style w:type="character" w:styleId="HTML1">
+  <w:style w:type="character" w:styleId="HTMLCode">
     <w:name w:val="HTML Code"/>
-    <w:basedOn w:val="a0"/>
+    <w:basedOn w:val="DefaultParagraphFont"/>
     <w:uiPriority w:val="99"/>
     <w:semiHidden/>
     <w:unhideWhenUsed/>
@@ -10093,12 +9645,12 @@
   </w:style>
   <w:style w:type="character" w:customStyle="1" w:styleId="hljs-keyword">
     <w:name w:val="hljs-keyword"/>
-    <w:basedOn w:val="a0"/>
+    <w:basedOn w:val="DefaultParagraphFont"/>
     <w:rsid w:val="00762335"/>
   </w:style>
   <w:style w:type="character" w:customStyle="1" w:styleId="hljs-string">
     <w:name w:val="hljs-string"/>
-    <w:basedOn w:val="a0"/>
+    <w:basedOn w:val="DefaultParagraphFont"/>
     <w:rsid w:val="00762335"/>
   </w:style>
 </w:styles>
@@ -10370,7 +9922,7 @@
 </file>
 
 <file path=customXml/itemProps1.xml><?xml version="1.0" encoding="utf-8"?>
-<ds:datastoreItem xmlns:ds="http://schemas.openxmlformats.org/officeDocument/2006/customXml" ds:itemID="{1E926BDB-6150-46C2-8EEF-D73B85EF0112}">
+<ds:datastoreItem xmlns:ds="http://schemas.openxmlformats.org/officeDocument/2006/customXml" ds:itemID="{C7B8DA33-77FC-42CF-BDB7-FBC994371199}">
   <ds:schemaRefs>
     <ds:schemaRef ds:uri="http://schemas.openxmlformats.org/officeDocument/2006/bibliography"/>
   </ds:schemaRefs>

</xml_diff>